<commit_message>
Integrates TailwindCSS and redesigns UI components
Adds TailwindCSS setup, including related dependencies and configuration
Redesigns primary UI components (HeroBanner, Navbar, Footer, etc.) for improved aesthetics and responsiveness
Introduces dynamic blog post fetching and routing
Refactors layout and updates styles for a cohesive user experience

Fixes #123

Integrates TailwindCSS and redesigns UI components

Adds TailwindCSS setup with dependencies and configuration
Redesigns core components (HeroBanner, Navbar, Footer, etc.) for responsiveness and modern aesthetics
Enables dynamic blog post fetching and routing for improved UX
Refactors layout and styles for a cohesive and polished design

Fixes #123
</commit_message>
<xml_diff>
--- a/Planificación_Equilibra_Vue.docx
+++ b/Planificación_Equilibra_Vue.docx
@@ -4,10 +4,8 @@
   <w:body>
     <w:p>
       <w:pPr>
-        <w:pStyle w:val="35"/>
+        <w:pStyle w:val="36"/>
       </w:pPr>
-      <w:bookmarkStart w:id="0" w:name="_GoBack"/>
-      <w:bookmarkEnd w:id="0"/>
       <w:r>
         <w:t>Planificación del Proyecto: Equilibra (Vue.js)</w:t>
       </w:r>
@@ -184,6 +182,1443 @@
         <w:t>- Mejora continua en SEO y performance.</w:t>
       </w:r>
     </w:p>
+    <w:p/>
+    <w:p/>
+    <w:p/>
+    <w:p/>
+    <w:p/>
+    <w:p/>
+    <w:p/>
+    <w:p/>
+    <w:p/>
+    <w:p/>
+    <w:p/>
+    <w:p/>
+    <w:p/>
+    <w:p/>
+    <w:p/>
+    <w:p/>
+    <w:p/>
+    <w:p/>
+    <w:p/>
+    <w:p/>
+    <w:p/>
+    <w:p>
+      <w:pPr>
+        <w:rPr>
+          <w:rFonts w:hint="default"/>
+          <w:sz w:val="18"/>
+          <w:szCs w:val="18"/>
+        </w:rPr>
+      </w:pPr>
+      <w:r>
+        <w:rPr>
+          <w:rFonts w:hint="default"/>
+          <w:sz w:val="18"/>
+          <w:szCs w:val="18"/>
+        </w:rPr>
+        <w:t>┌────────────────────────────────────────────┐</w:t>
+      </w:r>
+    </w:p>
+    <w:p>
+      <w:pPr>
+        <w:rPr>
+          <w:rFonts w:hint="default"/>
+          <w:sz w:val="18"/>
+          <w:szCs w:val="18"/>
+        </w:rPr>
+      </w:pPr>
+      <w:r>
+        <w:rPr>
+          <w:rFonts w:hint="default"/>
+          <w:sz w:val="18"/>
+          <w:szCs w:val="18"/>
+        </w:rPr>
+        <w:t>│ Navbar (Logo a la izquierda + enlaces)     │</w:t>
+      </w:r>
+    </w:p>
+    <w:p>
+      <w:pPr>
+        <w:rPr>
+          <w:rFonts w:hint="default"/>
+          <w:sz w:val="18"/>
+          <w:szCs w:val="18"/>
+        </w:rPr>
+      </w:pPr>
+      <w:r>
+        <w:rPr>
+          <w:rFonts w:hint="default"/>
+          <w:sz w:val="18"/>
+          <w:szCs w:val="18"/>
+        </w:rPr>
+        <w:t>│ [ EquiLIBra ]  | Inicio | Sobre mí | ...   │</w:t>
+      </w:r>
+    </w:p>
+    <w:p>
+      <w:pPr>
+        <w:rPr>
+          <w:rFonts w:hint="default"/>
+          <w:sz w:val="18"/>
+          <w:szCs w:val="18"/>
+        </w:rPr>
+      </w:pPr>
+      <w:r>
+        <w:rPr>
+          <w:rFonts w:hint="default"/>
+          <w:sz w:val="18"/>
+          <w:szCs w:val="18"/>
+        </w:rPr>
+        <w:t>└────────────────────────────────────────────┘</w:t>
+      </w:r>
+    </w:p>
+    <w:p>
+      <w:pPr>
+        <w:rPr>
+          <w:rFonts w:hint="default"/>
+          <w:sz w:val="18"/>
+          <w:szCs w:val="18"/>
+        </w:rPr>
+      </w:pPr>
+      <w:r>
+        <w:rPr>
+          <w:rFonts w:hint="default"/>
+          <w:sz w:val="18"/>
+          <w:szCs w:val="18"/>
+        </w:rPr>
+        <w:t>┌────────────────────────────────────────────┐</w:t>
+      </w:r>
+    </w:p>
+    <w:p>
+      <w:pPr>
+        <w:rPr>
+          <w:rFonts w:hint="default"/>
+          <w:sz w:val="18"/>
+          <w:szCs w:val="18"/>
+        </w:rPr>
+      </w:pPr>
+      <w:r>
+        <w:rPr>
+          <w:rFonts w:hint="default"/>
+          <w:sz w:val="18"/>
+          <w:szCs w:val="18"/>
+        </w:rPr>
+        <w:t>│ Hero Section                               │</w:t>
+      </w:r>
+    </w:p>
+    <w:p>
+      <w:pPr>
+        <w:rPr>
+          <w:rFonts w:hint="default"/>
+          <w:sz w:val="18"/>
+          <w:szCs w:val="18"/>
+        </w:rPr>
+      </w:pPr>
+      <w:r>
+        <w:rPr>
+          <w:rFonts w:hint="default"/>
+          <w:sz w:val="18"/>
+          <w:szCs w:val="18"/>
+        </w:rPr>
+        <w:t>│ [Logo grande]                              │</w:t>
+      </w:r>
+    </w:p>
+    <w:p>
+      <w:pPr>
+        <w:rPr>
+          <w:rFonts w:hint="default"/>
+          <w:sz w:val="18"/>
+          <w:szCs w:val="18"/>
+        </w:rPr>
+      </w:pPr>
+      <w:r>
+        <w:rPr>
+          <w:rFonts w:hint="default"/>
+          <w:sz w:val="18"/>
+          <w:szCs w:val="18"/>
+        </w:rPr>
+        <w:t>│ “Encuentra tu equilibrio emocional”        │</w:t>
+      </w:r>
+    </w:p>
+    <w:p>
+      <w:pPr>
+        <w:rPr>
+          <w:rFonts w:hint="default"/>
+          <w:sz w:val="18"/>
+          <w:szCs w:val="18"/>
+        </w:rPr>
+      </w:pPr>
+      <w:r>
+        <w:rPr>
+          <w:rFonts w:hint="default"/>
+          <w:sz w:val="18"/>
+          <w:szCs w:val="18"/>
+        </w:rPr>
+        <w:t>│ [Botón: Conóceme] [Botón: Contacto]        │</w:t>
+      </w:r>
+    </w:p>
+    <w:p>
+      <w:pPr>
+        <w:rPr>
+          <w:rFonts w:hint="default"/>
+          <w:sz w:val="18"/>
+          <w:szCs w:val="18"/>
+        </w:rPr>
+      </w:pPr>
+      <w:r>
+        <w:rPr>
+          <w:rFonts w:hint="default"/>
+          <w:sz w:val="18"/>
+          <w:szCs w:val="18"/>
+        </w:rPr>
+        <w:t>└────────────────────────────────────────────┘</w:t>
+      </w:r>
+    </w:p>
+    <w:p>
+      <w:pPr>
+        <w:rPr>
+          <w:rFonts w:hint="default"/>
+          <w:sz w:val="18"/>
+          <w:szCs w:val="18"/>
+        </w:rPr>
+      </w:pPr>
+      <w:r>
+        <w:rPr>
+          <w:rFonts w:hint="default"/>
+          <w:sz w:val="18"/>
+          <w:szCs w:val="18"/>
+        </w:rPr>
+        <w:t>┌────────────────────────────────────────────┐</w:t>
+      </w:r>
+    </w:p>
+    <w:p>
+      <w:pPr>
+        <w:rPr>
+          <w:rFonts w:hint="default"/>
+          <w:sz w:val="18"/>
+          <w:szCs w:val="18"/>
+        </w:rPr>
+      </w:pPr>
+      <w:r>
+        <w:rPr>
+          <w:rFonts w:hint="default"/>
+          <w:sz w:val="18"/>
+          <w:szCs w:val="18"/>
+        </w:rPr>
+        <w:t>│ Servicios principales                      │</w:t>
+      </w:r>
+    </w:p>
+    <w:p>
+      <w:pPr>
+        <w:rPr>
+          <w:rFonts w:hint="default"/>
+          <w:sz w:val="18"/>
+          <w:szCs w:val="18"/>
+        </w:rPr>
+      </w:pPr>
+      <w:r>
+        <w:rPr>
+          <w:rFonts w:hint="default"/>
+          <w:sz w:val="18"/>
+          <w:szCs w:val="18"/>
+        </w:rPr>
+        <w:t>│ [ Tarjetas: Terapia individual, Ansiedad… ]│</w:t>
+      </w:r>
+    </w:p>
+    <w:p>
+      <w:pPr>
+        <w:rPr>
+          <w:rFonts w:hint="default"/>
+          <w:sz w:val="18"/>
+          <w:szCs w:val="18"/>
+        </w:rPr>
+      </w:pPr>
+      <w:r>
+        <w:rPr>
+          <w:rFonts w:hint="default"/>
+          <w:sz w:val="18"/>
+          <w:szCs w:val="18"/>
+        </w:rPr>
+        <w:t>└────────────────────────────────────────────┘</w:t>
+      </w:r>
+    </w:p>
+    <w:p>
+      <w:pPr>
+        <w:rPr>
+          <w:rFonts w:hint="default"/>
+          <w:sz w:val="18"/>
+          <w:szCs w:val="18"/>
+        </w:rPr>
+      </w:pPr>
+      <w:r>
+        <w:rPr>
+          <w:rFonts w:hint="default"/>
+          <w:sz w:val="18"/>
+          <w:szCs w:val="18"/>
+        </w:rPr>
+        <w:t>┌────────────────────────────────────────────┐</w:t>
+      </w:r>
+    </w:p>
+    <w:p>
+      <w:pPr>
+        <w:rPr>
+          <w:rFonts w:hint="default"/>
+          <w:sz w:val="18"/>
+          <w:szCs w:val="18"/>
+        </w:rPr>
+      </w:pPr>
+      <w:r>
+        <w:rPr>
+          <w:rFonts w:hint="default"/>
+          <w:sz w:val="18"/>
+          <w:szCs w:val="18"/>
+        </w:rPr>
+        <w:t>│ Sobre Laura (resumen)                      │</w:t>
+      </w:r>
+    </w:p>
+    <w:p>
+      <w:pPr>
+        <w:rPr>
+          <w:rFonts w:hint="default"/>
+          <w:sz w:val="18"/>
+          <w:szCs w:val="18"/>
+        </w:rPr>
+      </w:pPr>
+      <w:r>
+        <w:rPr>
+          <w:rFonts w:hint="default"/>
+          <w:sz w:val="18"/>
+          <w:szCs w:val="18"/>
+        </w:rPr>
+        <w:t>│ [Foto] [Texto breve]                       │</w:t>
+      </w:r>
+    </w:p>
+    <w:p>
+      <w:pPr>
+        <w:rPr>
+          <w:rFonts w:hint="default"/>
+          <w:sz w:val="18"/>
+          <w:szCs w:val="18"/>
+        </w:rPr>
+      </w:pPr>
+      <w:r>
+        <w:rPr>
+          <w:rFonts w:hint="default"/>
+          <w:sz w:val="18"/>
+          <w:szCs w:val="18"/>
+        </w:rPr>
+        <w:t>│ Botón: Ver más →                           │</w:t>
+      </w:r>
+    </w:p>
+    <w:p>
+      <w:pPr>
+        <w:rPr>
+          <w:rFonts w:hint="default"/>
+          <w:sz w:val="18"/>
+          <w:szCs w:val="18"/>
+        </w:rPr>
+      </w:pPr>
+      <w:r>
+        <w:rPr>
+          <w:rFonts w:hint="default"/>
+          <w:sz w:val="18"/>
+          <w:szCs w:val="18"/>
+        </w:rPr>
+        <w:t>└────────────────────────────────────────────┘</w:t>
+      </w:r>
+    </w:p>
+    <w:p>
+      <w:pPr>
+        <w:rPr>
+          <w:rFonts w:hint="default"/>
+          <w:sz w:val="18"/>
+          <w:szCs w:val="18"/>
+        </w:rPr>
+      </w:pPr>
+      <w:r>
+        <w:rPr>
+          <w:rFonts w:hint="default"/>
+          <w:sz w:val="18"/>
+          <w:szCs w:val="18"/>
+        </w:rPr>
+        <w:t>┌────────────────────────────────────────────┐</w:t>
+      </w:r>
+    </w:p>
+    <w:p>
+      <w:pPr>
+        <w:rPr>
+          <w:rFonts w:hint="default"/>
+          <w:sz w:val="18"/>
+          <w:szCs w:val="18"/>
+        </w:rPr>
+      </w:pPr>
+      <w:r>
+        <w:rPr>
+          <w:rFonts w:hint="default"/>
+          <w:sz w:val="18"/>
+          <w:szCs w:val="18"/>
+        </w:rPr>
+        <w:t>│ Frase motivacional / emocional             │</w:t>
+      </w:r>
+    </w:p>
+    <w:p>
+      <w:pPr>
+        <w:rPr>
+          <w:rFonts w:hint="default"/>
+          <w:sz w:val="18"/>
+          <w:szCs w:val="18"/>
+        </w:rPr>
+      </w:pPr>
+      <w:r>
+        <w:rPr>
+          <w:rFonts w:hint="default"/>
+          <w:sz w:val="18"/>
+          <w:szCs w:val="18"/>
+        </w:rPr>
+        <w:t>│ “El bienestar emocional empieza con una    │</w:t>
+      </w:r>
+    </w:p>
+    <w:p>
+      <w:pPr>
+        <w:rPr>
+          <w:rFonts w:hint="default"/>
+          <w:sz w:val="18"/>
+          <w:szCs w:val="18"/>
+        </w:rPr>
+      </w:pPr>
+      <w:r>
+        <w:rPr>
+          <w:rFonts w:hint="default"/>
+          <w:sz w:val="18"/>
+          <w:szCs w:val="18"/>
+        </w:rPr>
+        <w:t>│ decisión valiente: pedir ayuda.”           │</w:t>
+      </w:r>
+    </w:p>
+    <w:p>
+      <w:pPr>
+        <w:rPr>
+          <w:rFonts w:hint="default"/>
+          <w:sz w:val="18"/>
+          <w:szCs w:val="18"/>
+        </w:rPr>
+      </w:pPr>
+      <w:r>
+        <w:rPr>
+          <w:rFonts w:hint="default"/>
+          <w:sz w:val="18"/>
+          <w:szCs w:val="18"/>
+        </w:rPr>
+        <w:t>└────────────────────────────────────────────┘</w:t>
+      </w:r>
+    </w:p>
+    <w:p>
+      <w:pPr>
+        <w:rPr>
+          <w:rFonts w:hint="default"/>
+          <w:sz w:val="18"/>
+          <w:szCs w:val="18"/>
+        </w:rPr>
+      </w:pPr>
+    </w:p>
+    <w:p>
+      <w:pPr>
+        <w:rPr>
+          <w:rFonts w:hint="default"/>
+          <w:sz w:val="18"/>
+          <w:szCs w:val="18"/>
+        </w:rPr>
+      </w:pPr>
+      <w:r>
+        <w:rPr>
+          <w:rFonts w:hint="default"/>
+          <w:sz w:val="18"/>
+          <w:szCs w:val="18"/>
+        </w:rPr>
+        <w:t>┌────────────────────────────────────────────┐</w:t>
+      </w:r>
+    </w:p>
+    <w:p>
+      <w:pPr>
+        <w:rPr>
+          <w:rFonts w:hint="default"/>
+          <w:sz w:val="18"/>
+          <w:szCs w:val="18"/>
+        </w:rPr>
+      </w:pPr>
+      <w:r>
+        <w:rPr>
+          <w:rFonts w:hint="default"/>
+          <w:sz w:val="18"/>
+          <w:szCs w:val="18"/>
+        </w:rPr>
+        <w:t>│ Blog / recursos psicoeducativos            │</w:t>
+      </w:r>
+    </w:p>
+    <w:p>
+      <w:pPr>
+        <w:rPr>
+          <w:rFonts w:hint="default"/>
+          <w:sz w:val="18"/>
+          <w:szCs w:val="18"/>
+        </w:rPr>
+      </w:pPr>
+      <w:r>
+        <w:rPr>
+          <w:rFonts w:hint="default"/>
+          <w:sz w:val="18"/>
+          <w:szCs w:val="18"/>
+        </w:rPr>
+        <w:t>│ [Miniatura + título x3]                    │</w:t>
+      </w:r>
+    </w:p>
+    <w:p>
+      <w:pPr>
+        <w:rPr>
+          <w:rFonts w:hint="default"/>
+          <w:sz w:val="18"/>
+          <w:szCs w:val="18"/>
+        </w:rPr>
+      </w:pPr>
+      <w:r>
+        <w:rPr>
+          <w:rFonts w:hint="default"/>
+          <w:sz w:val="18"/>
+          <w:szCs w:val="18"/>
+        </w:rPr>
+        <w:t>└────────────────────────────────────────────┘</w:t>
+      </w:r>
+    </w:p>
+    <w:p>
+      <w:pPr>
+        <w:rPr>
+          <w:rFonts w:hint="default"/>
+          <w:sz w:val="18"/>
+          <w:szCs w:val="18"/>
+        </w:rPr>
+      </w:pPr>
+      <w:r>
+        <w:rPr>
+          <w:rFonts w:hint="default"/>
+          <w:sz w:val="18"/>
+          <w:szCs w:val="18"/>
+        </w:rPr>
+        <w:t>┌────────────────────────────────────────────┐</w:t>
+      </w:r>
+    </w:p>
+    <w:p>
+      <w:pPr>
+        <w:rPr>
+          <w:rFonts w:hint="default"/>
+          <w:sz w:val="18"/>
+          <w:szCs w:val="18"/>
+        </w:rPr>
+      </w:pPr>
+      <w:r>
+        <w:rPr>
+          <w:rFonts w:hint="default"/>
+          <w:sz w:val="18"/>
+          <w:szCs w:val="18"/>
+        </w:rPr>
+        <w:t>│ Contacto rápido                            │</w:t>
+      </w:r>
+    </w:p>
+    <w:p>
+      <w:pPr>
+        <w:rPr>
+          <w:rFonts w:hint="default"/>
+          <w:sz w:val="18"/>
+          <w:szCs w:val="18"/>
+        </w:rPr>
+      </w:pPr>
+      <w:r>
+        <w:rPr>
+          <w:rFonts w:hint="default"/>
+          <w:sz w:val="18"/>
+          <w:szCs w:val="18"/>
+        </w:rPr>
+        <w:t>│ “¿Quieres hacer una consulta?”             │</w:t>
+      </w:r>
+    </w:p>
+    <w:p>
+      <w:pPr>
+        <w:rPr>
+          <w:rFonts w:hint="default"/>
+          <w:sz w:val="18"/>
+          <w:szCs w:val="18"/>
+        </w:rPr>
+      </w:pPr>
+      <w:r>
+        <w:rPr>
+          <w:rFonts w:hint="default"/>
+          <w:sz w:val="18"/>
+          <w:szCs w:val="18"/>
+        </w:rPr>
+        <w:t>│ [Botón de contacto]                        │</w:t>
+      </w:r>
+    </w:p>
+    <w:p>
+      <w:pPr>
+        <w:rPr>
+          <w:rFonts w:hint="default"/>
+          <w:sz w:val="18"/>
+          <w:szCs w:val="18"/>
+        </w:rPr>
+      </w:pPr>
+      <w:r>
+        <w:rPr>
+          <w:rFonts w:hint="default"/>
+          <w:sz w:val="18"/>
+          <w:szCs w:val="18"/>
+        </w:rPr>
+        <w:t>└────────────────────────────────────────────┘</w:t>
+      </w:r>
+    </w:p>
+    <w:p>
+      <w:pPr>
+        <w:rPr>
+          <w:rFonts w:hint="default"/>
+          <w:sz w:val="18"/>
+          <w:szCs w:val="18"/>
+        </w:rPr>
+      </w:pPr>
+      <w:r>
+        <w:rPr>
+          <w:rFonts w:hint="default"/>
+          <w:sz w:val="18"/>
+          <w:szCs w:val="18"/>
+        </w:rPr>
+        <w:t>┌────────────────────────────────────────────┐</w:t>
+      </w:r>
+    </w:p>
+    <w:p>
+      <w:pPr>
+        <w:rPr>
+          <w:rFonts w:hint="default"/>
+          <w:sz w:val="18"/>
+          <w:szCs w:val="18"/>
+        </w:rPr>
+      </w:pPr>
+      <w:r>
+        <w:rPr>
+          <w:rFonts w:hint="default"/>
+          <w:sz w:val="18"/>
+          <w:szCs w:val="18"/>
+        </w:rPr>
+        <w:t>│ Footer                                     │</w:t>
+      </w:r>
+    </w:p>
+    <w:p>
+      <w:pPr>
+        <w:rPr>
+          <w:rFonts w:hint="default"/>
+          <w:sz w:val="18"/>
+          <w:szCs w:val="18"/>
+        </w:rPr>
+      </w:pPr>
+      <w:r>
+        <w:rPr>
+          <w:rFonts w:hint="default"/>
+          <w:sz w:val="18"/>
+          <w:szCs w:val="18"/>
+        </w:rPr>
+        <w:t>│ Enlaces rápidos | Redes sociales           │</w:t>
+      </w:r>
+    </w:p>
+    <w:p>
+      <w:pPr>
+        <w:rPr>
+          <w:rFonts w:hint="default"/>
+          <w:sz w:val="18"/>
+          <w:szCs w:val="18"/>
+        </w:rPr>
+      </w:pPr>
+      <w:r>
+        <w:rPr>
+          <w:rFonts w:hint="default"/>
+          <w:sz w:val="18"/>
+          <w:szCs w:val="18"/>
+        </w:rPr>
+        <w:t>└────────────────────────────────────────────┘</w:t>
+      </w:r>
+    </w:p>
+    <w:p/>
+    <w:tbl>
+      <w:tblPr>
+        <w:tblW w:w="0" w:type="auto"/>
+        <w:tblCellSpacing w:w="15" w:type="dxa"/>
+        <w:tblInd w:w="0" w:type="dxa"/>
+        <w:tblBorders>
+          <w:top w:val="none" w:color="auto" w:sz="0" w:space="0"/>
+          <w:left w:val="none" w:color="auto" w:sz="0" w:space="0"/>
+          <w:bottom w:val="none" w:color="auto" w:sz="0" w:space="0"/>
+          <w:right w:val="none" w:color="auto" w:sz="0" w:space="0"/>
+          <w:insideH w:val="none" w:color="auto" w:sz="0" w:space="0"/>
+          <w:insideV w:val="none" w:color="auto" w:sz="0" w:space="0"/>
+        </w:tblBorders>
+        <w:shd w:val="clear"/>
+        <w:tblLayout w:type="autofit"/>
+        <w:tblCellMar>
+          <w:top w:w="15" w:type="dxa"/>
+          <w:left w:w="15" w:type="dxa"/>
+          <w:bottom w:w="15" w:type="dxa"/>
+          <w:right w:w="15" w:type="dxa"/>
+        </w:tblCellMar>
+      </w:tblPr>
+      <w:tblGrid>
+        <w:gridCol w:w="2835"/>
+        <w:gridCol w:w="5115"/>
+      </w:tblGrid>
+      <w:tr>
+        <w:tblPrEx>
+          <w:tblBorders>
+            <w:top w:val="none" w:color="auto" w:sz="0" w:space="0"/>
+            <w:left w:val="none" w:color="auto" w:sz="0" w:space="0"/>
+            <w:bottom w:val="none" w:color="auto" w:sz="0" w:space="0"/>
+            <w:right w:val="none" w:color="auto" w:sz="0" w:space="0"/>
+            <w:insideH w:val="none" w:color="auto" w:sz="0" w:space="0"/>
+            <w:insideV w:val="none" w:color="auto" w:sz="0" w:space="0"/>
+          </w:tblBorders>
+          <w:shd w:val="clear"/>
+          <w:tblCellMar>
+            <w:top w:w="15" w:type="dxa"/>
+            <w:left w:w="15" w:type="dxa"/>
+            <w:bottom w:w="15" w:type="dxa"/>
+            <w:right w:w="15" w:type="dxa"/>
+          </w:tblCellMar>
+        </w:tblPrEx>
+        <w:trPr>
+          <w:tblHeader/>
+          <w:tblCellSpacing w:w="15" w:type="dxa"/>
+        </w:trPr>
+        <w:tc>
+          <w:tcPr>
+            <w:tcW w:w="0" w:type="auto"/>
+            <w:shd w:val="clear"/>
+            <w:vAlign w:val="center"/>
+          </w:tcPr>
+          <w:p>
+            <w:pPr>
+              <w:keepNext w:val="0"/>
+              <w:keepLines w:val="0"/>
+              <w:widowControl/>
+              <w:suppressLineNumbers w:val="0"/>
+              <w:jc w:val="center"/>
+              <w:rPr>
+                <w:b/>
+                <w:bCs/>
+              </w:rPr>
+            </w:pPr>
+            <w:r>
+              <w:rPr>
+                <w:rFonts w:ascii="SimSun" w:hAnsi="SimSun" w:eastAsia="SimSun" w:cs="SimSun"/>
+                <w:b/>
+                <w:bCs/>
+                <w:kern w:val="0"/>
+                <w:sz w:val="24"/>
+                <w:szCs w:val="24"/>
+                <w:lang w:val="en-US" w:eastAsia="zh-CN" w:bidi="ar"/>
+              </w:rPr>
+              <w:t>Componente</w:t>
+            </w:r>
+          </w:p>
+        </w:tc>
+        <w:tc>
+          <w:tcPr>
+            <w:tcW w:w="0" w:type="auto"/>
+            <w:shd w:val="clear"/>
+            <w:vAlign w:val="center"/>
+          </w:tcPr>
+          <w:p>
+            <w:pPr>
+              <w:keepNext w:val="0"/>
+              <w:keepLines w:val="0"/>
+              <w:widowControl/>
+              <w:suppressLineNumbers w:val="0"/>
+              <w:jc w:val="center"/>
+              <w:rPr>
+                <w:b/>
+                <w:bCs/>
+              </w:rPr>
+            </w:pPr>
+            <w:r>
+              <w:rPr>
+                <w:rFonts w:ascii="SimSun" w:hAnsi="SimSun" w:eastAsia="SimSun" w:cs="SimSun"/>
+                <w:b/>
+                <w:bCs/>
+                <w:kern w:val="0"/>
+                <w:sz w:val="24"/>
+                <w:szCs w:val="24"/>
+                <w:lang w:val="en-US" w:eastAsia="zh-CN" w:bidi="ar"/>
+              </w:rPr>
+              <w:t>Descripción</w:t>
+            </w:r>
+          </w:p>
+        </w:tc>
+      </w:tr>
+      <w:tr>
+        <w:tblPrEx>
+          <w:tblBorders>
+            <w:top w:val="none" w:color="auto" w:sz="0" w:space="0"/>
+            <w:left w:val="none" w:color="auto" w:sz="0" w:space="0"/>
+            <w:bottom w:val="none" w:color="auto" w:sz="0" w:space="0"/>
+            <w:right w:val="none" w:color="auto" w:sz="0" w:space="0"/>
+            <w:insideH w:val="none" w:color="auto" w:sz="0" w:space="0"/>
+            <w:insideV w:val="none" w:color="auto" w:sz="0" w:space="0"/>
+          </w:tblBorders>
+          <w:tblCellMar>
+            <w:top w:w="15" w:type="dxa"/>
+            <w:left w:w="15" w:type="dxa"/>
+            <w:bottom w:w="15" w:type="dxa"/>
+            <w:right w:w="15" w:type="dxa"/>
+          </w:tblCellMar>
+        </w:tblPrEx>
+        <w:trPr>
+          <w:tblCellSpacing w:w="15" w:type="dxa"/>
+        </w:trPr>
+        <w:tc>
+          <w:tcPr>
+            <w:tcW w:w="0" w:type="auto"/>
+            <w:shd w:val="clear"/>
+            <w:vAlign w:val="center"/>
+          </w:tcPr>
+          <w:p>
+            <w:pPr>
+              <w:keepNext w:val="0"/>
+              <w:keepLines w:val="0"/>
+              <w:widowControl/>
+              <w:suppressLineNumbers w:val="0"/>
+              <w:jc w:val="left"/>
+            </w:pPr>
+            <w:r>
+              <w:rPr>
+                <w:rStyle w:val="13"/>
+                <w:rFonts w:ascii="SimSun" w:hAnsi="SimSun" w:eastAsia="SimSun" w:cs="SimSun"/>
+                <w:kern w:val="0"/>
+                <w:sz w:val="24"/>
+                <w:szCs w:val="24"/>
+                <w:lang w:val="en-US" w:eastAsia="zh-CN" w:bidi="ar"/>
+              </w:rPr>
+              <w:t>HeroBanner.vue</w:t>
+            </w:r>
+          </w:p>
+        </w:tc>
+        <w:tc>
+          <w:tcPr>
+            <w:tcW w:w="0" w:type="auto"/>
+            <w:shd w:val="clear"/>
+            <w:vAlign w:val="center"/>
+          </w:tcPr>
+          <w:p>
+            <w:pPr>
+              <w:keepNext w:val="0"/>
+              <w:keepLines w:val="0"/>
+              <w:widowControl/>
+              <w:suppressLineNumbers w:val="0"/>
+              <w:jc w:val="left"/>
+            </w:pPr>
+            <w:r>
+              <w:rPr>
+                <w:rFonts w:ascii="SimSun" w:hAnsi="SimSun" w:eastAsia="SimSun" w:cs="SimSun"/>
+                <w:kern w:val="0"/>
+                <w:sz w:val="24"/>
+                <w:szCs w:val="24"/>
+                <w:lang w:val="en-US" w:eastAsia="zh-CN" w:bidi="ar"/>
+              </w:rPr>
+              <w:t>Sección superior con logo + lema + botones</w:t>
+            </w:r>
+          </w:p>
+        </w:tc>
+      </w:tr>
+      <w:tr>
+        <w:tblPrEx>
+          <w:tblBorders>
+            <w:top w:val="none" w:color="auto" w:sz="0" w:space="0"/>
+            <w:left w:val="none" w:color="auto" w:sz="0" w:space="0"/>
+            <w:bottom w:val="none" w:color="auto" w:sz="0" w:space="0"/>
+            <w:right w:val="none" w:color="auto" w:sz="0" w:space="0"/>
+            <w:insideH w:val="none" w:color="auto" w:sz="0" w:space="0"/>
+            <w:insideV w:val="none" w:color="auto" w:sz="0" w:space="0"/>
+          </w:tblBorders>
+          <w:shd w:val="clear"/>
+          <w:tblCellMar>
+            <w:top w:w="15" w:type="dxa"/>
+            <w:left w:w="15" w:type="dxa"/>
+            <w:bottom w:w="15" w:type="dxa"/>
+            <w:right w:w="15" w:type="dxa"/>
+          </w:tblCellMar>
+        </w:tblPrEx>
+        <w:trPr>
+          <w:tblCellSpacing w:w="15" w:type="dxa"/>
+        </w:trPr>
+        <w:tc>
+          <w:tcPr>
+            <w:tcW w:w="0" w:type="auto"/>
+            <w:shd w:val="clear"/>
+            <w:vAlign w:val="center"/>
+          </w:tcPr>
+          <w:p>
+            <w:pPr>
+              <w:keepNext w:val="0"/>
+              <w:keepLines w:val="0"/>
+              <w:widowControl/>
+              <w:suppressLineNumbers w:val="0"/>
+              <w:jc w:val="left"/>
+            </w:pPr>
+            <w:r>
+              <w:rPr>
+                <w:rStyle w:val="13"/>
+                <w:rFonts w:ascii="SimSun" w:hAnsi="SimSun" w:eastAsia="SimSun" w:cs="SimSun"/>
+                <w:kern w:val="0"/>
+                <w:sz w:val="24"/>
+                <w:szCs w:val="24"/>
+                <w:lang w:val="en-US" w:eastAsia="zh-CN" w:bidi="ar"/>
+              </w:rPr>
+              <w:t>ServiceCard.vue</w:t>
+            </w:r>
+          </w:p>
+        </w:tc>
+        <w:tc>
+          <w:tcPr>
+            <w:tcW w:w="0" w:type="auto"/>
+            <w:shd w:val="clear"/>
+            <w:vAlign w:val="center"/>
+          </w:tcPr>
+          <w:p>
+            <w:pPr>
+              <w:keepNext w:val="0"/>
+              <w:keepLines w:val="0"/>
+              <w:widowControl/>
+              <w:suppressLineNumbers w:val="0"/>
+              <w:jc w:val="left"/>
+            </w:pPr>
+            <w:r>
+              <w:rPr>
+                <w:rFonts w:ascii="SimSun" w:hAnsi="SimSun" w:eastAsia="SimSun" w:cs="SimSun"/>
+                <w:kern w:val="0"/>
+                <w:sz w:val="24"/>
+                <w:szCs w:val="24"/>
+                <w:lang w:val="en-US" w:eastAsia="zh-CN" w:bidi="ar"/>
+              </w:rPr>
+              <w:t>Tarjeta para mostrar servicios</w:t>
+            </w:r>
+          </w:p>
+        </w:tc>
+      </w:tr>
+      <w:tr>
+        <w:tblPrEx>
+          <w:tblBorders>
+            <w:top w:val="none" w:color="auto" w:sz="0" w:space="0"/>
+            <w:left w:val="none" w:color="auto" w:sz="0" w:space="0"/>
+            <w:bottom w:val="none" w:color="auto" w:sz="0" w:space="0"/>
+            <w:right w:val="none" w:color="auto" w:sz="0" w:space="0"/>
+            <w:insideH w:val="none" w:color="auto" w:sz="0" w:space="0"/>
+            <w:insideV w:val="none" w:color="auto" w:sz="0" w:space="0"/>
+          </w:tblBorders>
+          <w:shd w:val="clear"/>
+          <w:tblCellMar>
+            <w:top w:w="15" w:type="dxa"/>
+            <w:left w:w="15" w:type="dxa"/>
+            <w:bottom w:w="15" w:type="dxa"/>
+            <w:right w:w="15" w:type="dxa"/>
+          </w:tblCellMar>
+        </w:tblPrEx>
+        <w:trPr>
+          <w:tblCellSpacing w:w="15" w:type="dxa"/>
+        </w:trPr>
+        <w:tc>
+          <w:tcPr>
+            <w:tcW w:w="0" w:type="auto"/>
+            <w:shd w:val="clear"/>
+            <w:vAlign w:val="center"/>
+          </w:tcPr>
+          <w:p>
+            <w:pPr>
+              <w:keepNext w:val="0"/>
+              <w:keepLines w:val="0"/>
+              <w:widowControl/>
+              <w:suppressLineNumbers w:val="0"/>
+              <w:jc w:val="left"/>
+            </w:pPr>
+            <w:r>
+              <w:rPr>
+                <w:rStyle w:val="13"/>
+                <w:rFonts w:ascii="SimSun" w:hAnsi="SimSun" w:eastAsia="SimSun" w:cs="SimSun"/>
+                <w:kern w:val="0"/>
+                <w:sz w:val="24"/>
+                <w:szCs w:val="24"/>
+                <w:lang w:val="en-US" w:eastAsia="zh-CN" w:bidi="ar"/>
+              </w:rPr>
+              <w:t>AboutPreview.vue</w:t>
+            </w:r>
+          </w:p>
+        </w:tc>
+        <w:tc>
+          <w:tcPr>
+            <w:tcW w:w="0" w:type="auto"/>
+            <w:shd w:val="clear"/>
+            <w:vAlign w:val="center"/>
+          </w:tcPr>
+          <w:p>
+            <w:pPr>
+              <w:keepNext w:val="0"/>
+              <w:keepLines w:val="0"/>
+              <w:widowControl/>
+              <w:suppressLineNumbers w:val="0"/>
+              <w:jc w:val="left"/>
+            </w:pPr>
+            <w:r>
+              <w:rPr>
+                <w:rFonts w:ascii="SimSun" w:hAnsi="SimSun" w:eastAsia="SimSun" w:cs="SimSun"/>
+                <w:kern w:val="0"/>
+                <w:sz w:val="24"/>
+                <w:szCs w:val="24"/>
+                <w:lang w:val="en-US" w:eastAsia="zh-CN" w:bidi="ar"/>
+              </w:rPr>
+              <w:t>Bloque resumen sobre Laura</w:t>
+            </w:r>
+          </w:p>
+        </w:tc>
+      </w:tr>
+      <w:tr>
+        <w:tblPrEx>
+          <w:tblBorders>
+            <w:top w:val="none" w:color="auto" w:sz="0" w:space="0"/>
+            <w:left w:val="none" w:color="auto" w:sz="0" w:space="0"/>
+            <w:bottom w:val="none" w:color="auto" w:sz="0" w:space="0"/>
+            <w:right w:val="none" w:color="auto" w:sz="0" w:space="0"/>
+            <w:insideH w:val="none" w:color="auto" w:sz="0" w:space="0"/>
+            <w:insideV w:val="none" w:color="auto" w:sz="0" w:space="0"/>
+          </w:tblBorders>
+          <w:shd w:val="clear"/>
+          <w:tblCellMar>
+            <w:top w:w="15" w:type="dxa"/>
+            <w:left w:w="15" w:type="dxa"/>
+            <w:bottom w:w="15" w:type="dxa"/>
+            <w:right w:w="15" w:type="dxa"/>
+          </w:tblCellMar>
+        </w:tblPrEx>
+        <w:trPr>
+          <w:tblCellSpacing w:w="15" w:type="dxa"/>
+        </w:trPr>
+        <w:tc>
+          <w:tcPr>
+            <w:tcW w:w="0" w:type="auto"/>
+            <w:shd w:val="clear"/>
+            <w:vAlign w:val="center"/>
+          </w:tcPr>
+          <w:p>
+            <w:pPr>
+              <w:keepNext w:val="0"/>
+              <w:keepLines w:val="0"/>
+              <w:widowControl/>
+              <w:suppressLineNumbers w:val="0"/>
+              <w:jc w:val="left"/>
+            </w:pPr>
+            <w:r>
+              <w:rPr>
+                <w:rStyle w:val="13"/>
+                <w:rFonts w:ascii="SimSun" w:hAnsi="SimSun" w:eastAsia="SimSun" w:cs="SimSun"/>
+                <w:kern w:val="0"/>
+                <w:sz w:val="24"/>
+                <w:szCs w:val="24"/>
+                <w:lang w:val="en-US" w:eastAsia="zh-CN" w:bidi="ar"/>
+              </w:rPr>
+              <w:t>QuoteBanner.vue</w:t>
+            </w:r>
+          </w:p>
+        </w:tc>
+        <w:tc>
+          <w:tcPr>
+            <w:tcW w:w="0" w:type="auto"/>
+            <w:shd w:val="clear"/>
+            <w:vAlign w:val="center"/>
+          </w:tcPr>
+          <w:p>
+            <w:pPr>
+              <w:keepNext w:val="0"/>
+              <w:keepLines w:val="0"/>
+              <w:widowControl/>
+              <w:suppressLineNumbers w:val="0"/>
+              <w:jc w:val="left"/>
+            </w:pPr>
+            <w:r>
+              <w:rPr>
+                <w:rFonts w:ascii="SimSun" w:hAnsi="SimSun" w:eastAsia="SimSun" w:cs="SimSun"/>
+                <w:kern w:val="0"/>
+                <w:sz w:val="24"/>
+                <w:szCs w:val="24"/>
+                <w:lang w:val="en-US" w:eastAsia="zh-CN" w:bidi="ar"/>
+              </w:rPr>
+              <w:t>Frase emocional destacada</w:t>
+            </w:r>
+          </w:p>
+        </w:tc>
+      </w:tr>
+      <w:tr>
+        <w:tblPrEx>
+          <w:tblBorders>
+            <w:top w:val="none" w:color="auto" w:sz="0" w:space="0"/>
+            <w:left w:val="none" w:color="auto" w:sz="0" w:space="0"/>
+            <w:bottom w:val="none" w:color="auto" w:sz="0" w:space="0"/>
+            <w:right w:val="none" w:color="auto" w:sz="0" w:space="0"/>
+            <w:insideH w:val="none" w:color="auto" w:sz="0" w:space="0"/>
+            <w:insideV w:val="none" w:color="auto" w:sz="0" w:space="0"/>
+          </w:tblBorders>
+          <w:shd w:val="clear"/>
+          <w:tblCellMar>
+            <w:top w:w="15" w:type="dxa"/>
+            <w:left w:w="15" w:type="dxa"/>
+            <w:bottom w:w="15" w:type="dxa"/>
+            <w:right w:w="15" w:type="dxa"/>
+          </w:tblCellMar>
+        </w:tblPrEx>
+        <w:trPr>
+          <w:tblCellSpacing w:w="15" w:type="dxa"/>
+        </w:trPr>
+        <w:tc>
+          <w:tcPr>
+            <w:tcW w:w="0" w:type="auto"/>
+            <w:shd w:val="clear"/>
+            <w:vAlign w:val="center"/>
+          </w:tcPr>
+          <w:p>
+            <w:pPr>
+              <w:keepNext w:val="0"/>
+              <w:keepLines w:val="0"/>
+              <w:widowControl/>
+              <w:suppressLineNumbers w:val="0"/>
+              <w:jc w:val="left"/>
+            </w:pPr>
+            <w:r>
+              <w:rPr>
+                <w:rStyle w:val="13"/>
+                <w:rFonts w:ascii="SimSun" w:hAnsi="SimSun" w:eastAsia="SimSun" w:cs="SimSun"/>
+                <w:kern w:val="0"/>
+                <w:sz w:val="24"/>
+                <w:szCs w:val="24"/>
+                <w:lang w:val="en-US" w:eastAsia="zh-CN" w:bidi="ar"/>
+              </w:rPr>
+              <w:t>BlogCard.vue</w:t>
+            </w:r>
+          </w:p>
+        </w:tc>
+        <w:tc>
+          <w:tcPr>
+            <w:tcW w:w="0" w:type="auto"/>
+            <w:shd w:val="clear"/>
+            <w:vAlign w:val="center"/>
+          </w:tcPr>
+          <w:p>
+            <w:pPr>
+              <w:keepNext w:val="0"/>
+              <w:keepLines w:val="0"/>
+              <w:widowControl/>
+              <w:suppressLineNumbers w:val="0"/>
+              <w:jc w:val="left"/>
+            </w:pPr>
+            <w:r>
+              <w:rPr>
+                <w:rFonts w:ascii="SimSun" w:hAnsi="SimSun" w:eastAsia="SimSun" w:cs="SimSun"/>
+                <w:kern w:val="0"/>
+                <w:sz w:val="24"/>
+                <w:szCs w:val="24"/>
+                <w:lang w:val="en-US" w:eastAsia="zh-CN" w:bidi="ar"/>
+              </w:rPr>
+              <w:t>Artículo de blog en resumen</w:t>
+            </w:r>
+          </w:p>
+        </w:tc>
+      </w:tr>
+      <w:tr>
+        <w:tblPrEx>
+          <w:tblBorders>
+            <w:top w:val="none" w:color="auto" w:sz="0" w:space="0"/>
+            <w:left w:val="none" w:color="auto" w:sz="0" w:space="0"/>
+            <w:bottom w:val="none" w:color="auto" w:sz="0" w:space="0"/>
+            <w:right w:val="none" w:color="auto" w:sz="0" w:space="0"/>
+            <w:insideH w:val="none" w:color="auto" w:sz="0" w:space="0"/>
+            <w:insideV w:val="none" w:color="auto" w:sz="0" w:space="0"/>
+          </w:tblBorders>
+          <w:shd w:val="clear"/>
+          <w:tblCellMar>
+            <w:top w:w="15" w:type="dxa"/>
+            <w:left w:w="15" w:type="dxa"/>
+            <w:bottom w:w="15" w:type="dxa"/>
+            <w:right w:w="15" w:type="dxa"/>
+          </w:tblCellMar>
+        </w:tblPrEx>
+        <w:trPr>
+          <w:tblCellSpacing w:w="15" w:type="dxa"/>
+        </w:trPr>
+        <w:tc>
+          <w:tcPr>
+            <w:tcW w:w="0" w:type="auto"/>
+            <w:shd w:val="clear"/>
+            <w:vAlign w:val="center"/>
+          </w:tcPr>
+          <w:p>
+            <w:pPr>
+              <w:keepNext w:val="0"/>
+              <w:keepLines w:val="0"/>
+              <w:widowControl/>
+              <w:suppressLineNumbers w:val="0"/>
+              <w:jc w:val="left"/>
+            </w:pPr>
+            <w:r>
+              <w:rPr>
+                <w:rStyle w:val="13"/>
+                <w:rFonts w:ascii="SimSun" w:hAnsi="SimSun" w:eastAsia="SimSun" w:cs="SimSun"/>
+                <w:kern w:val="0"/>
+                <w:sz w:val="24"/>
+                <w:szCs w:val="24"/>
+                <w:lang w:val="en-US" w:eastAsia="zh-CN" w:bidi="ar"/>
+              </w:rPr>
+              <w:t>ContactCTA.vue</w:t>
+            </w:r>
+          </w:p>
+        </w:tc>
+        <w:tc>
+          <w:tcPr>
+            <w:tcW w:w="0" w:type="auto"/>
+            <w:shd w:val="clear"/>
+            <w:vAlign w:val="center"/>
+          </w:tcPr>
+          <w:p>
+            <w:pPr>
+              <w:keepNext w:val="0"/>
+              <w:keepLines w:val="0"/>
+              <w:widowControl/>
+              <w:suppressLineNumbers w:val="0"/>
+              <w:jc w:val="left"/>
+            </w:pPr>
+            <w:r>
+              <w:rPr>
+                <w:rFonts w:ascii="SimSun" w:hAnsi="SimSun" w:eastAsia="SimSun" w:cs="SimSun"/>
+                <w:kern w:val="0"/>
+                <w:sz w:val="24"/>
+                <w:szCs w:val="24"/>
+                <w:lang w:val="en-US" w:eastAsia="zh-CN" w:bidi="ar"/>
+              </w:rPr>
+              <w:t>Llamado a la acción final</w:t>
+            </w:r>
+          </w:p>
+        </w:tc>
+      </w:tr>
+      <w:tr>
+        <w:tblPrEx>
+          <w:tblBorders>
+            <w:top w:val="none" w:color="auto" w:sz="0" w:space="0"/>
+            <w:left w:val="none" w:color="auto" w:sz="0" w:space="0"/>
+            <w:bottom w:val="none" w:color="auto" w:sz="0" w:space="0"/>
+            <w:right w:val="none" w:color="auto" w:sz="0" w:space="0"/>
+            <w:insideH w:val="none" w:color="auto" w:sz="0" w:space="0"/>
+            <w:insideV w:val="none" w:color="auto" w:sz="0" w:space="0"/>
+          </w:tblBorders>
+          <w:shd w:val="clear"/>
+          <w:tblCellMar>
+            <w:top w:w="15" w:type="dxa"/>
+            <w:left w:w="15" w:type="dxa"/>
+            <w:bottom w:w="15" w:type="dxa"/>
+            <w:right w:w="15" w:type="dxa"/>
+          </w:tblCellMar>
+        </w:tblPrEx>
+        <w:trPr>
+          <w:tblCellSpacing w:w="15" w:type="dxa"/>
+        </w:trPr>
+        <w:tc>
+          <w:tcPr>
+            <w:tcW w:w="0" w:type="auto"/>
+            <w:shd w:val="clear"/>
+            <w:vAlign w:val="center"/>
+          </w:tcPr>
+          <w:p>
+            <w:pPr>
+              <w:keepNext w:val="0"/>
+              <w:keepLines w:val="0"/>
+              <w:widowControl/>
+              <w:suppressLineNumbers w:val="0"/>
+              <w:jc w:val="left"/>
+            </w:pPr>
+            <w:r>
+              <w:rPr>
+                <w:rStyle w:val="13"/>
+                <w:rFonts w:ascii="SimSun" w:hAnsi="SimSun" w:eastAsia="SimSun" w:cs="SimSun"/>
+                <w:kern w:val="0"/>
+                <w:sz w:val="24"/>
+                <w:szCs w:val="24"/>
+                <w:lang w:val="en-US" w:eastAsia="zh-CN" w:bidi="ar"/>
+              </w:rPr>
+              <w:t>Navbar.vue</w:t>
+            </w:r>
+            <w:r>
+              <w:rPr>
+                <w:rFonts w:ascii="SimSun" w:hAnsi="SimSun" w:eastAsia="SimSun" w:cs="SimSun"/>
+                <w:kern w:val="0"/>
+                <w:sz w:val="24"/>
+                <w:szCs w:val="24"/>
+                <w:lang w:val="en-US" w:eastAsia="zh-CN" w:bidi="ar"/>
+              </w:rPr>
+              <w:t xml:space="preserve"> y </w:t>
+            </w:r>
+            <w:r>
+              <w:rPr>
+                <w:rStyle w:val="13"/>
+                <w:rFonts w:ascii="SimSun" w:hAnsi="SimSun" w:eastAsia="SimSun" w:cs="SimSun"/>
+                <w:kern w:val="0"/>
+                <w:sz w:val="24"/>
+                <w:szCs w:val="24"/>
+                <w:lang w:val="en-US" w:eastAsia="zh-CN" w:bidi="ar"/>
+              </w:rPr>
+              <w:t>Footer.vue</w:t>
+            </w:r>
+          </w:p>
+        </w:tc>
+        <w:tc>
+          <w:tcPr>
+            <w:tcW w:w="0" w:type="auto"/>
+            <w:shd w:val="clear"/>
+            <w:vAlign w:val="center"/>
+          </w:tcPr>
+          <w:p>
+            <w:pPr>
+              <w:keepNext w:val="0"/>
+              <w:keepLines w:val="0"/>
+              <w:widowControl/>
+              <w:suppressLineNumbers w:val="0"/>
+              <w:jc w:val="left"/>
+            </w:pPr>
+            <w:r>
+              <w:rPr>
+                <w:rFonts w:ascii="SimSun" w:hAnsi="SimSun" w:eastAsia="SimSun" w:cs="SimSun"/>
+                <w:kern w:val="0"/>
+                <w:sz w:val="24"/>
+                <w:szCs w:val="24"/>
+                <w:lang w:val="en-US" w:eastAsia="zh-CN" w:bidi="ar"/>
+              </w:rPr>
+              <w:t>Cabecera y pie de página</w:t>
+            </w:r>
+          </w:p>
+        </w:tc>
+      </w:tr>
+      <w:tr>
+        <w:tblPrEx>
+          <w:tblBorders>
+            <w:top w:val="none" w:color="auto" w:sz="0" w:space="0"/>
+            <w:left w:val="none" w:color="auto" w:sz="0" w:space="0"/>
+            <w:bottom w:val="none" w:color="auto" w:sz="0" w:space="0"/>
+            <w:right w:val="none" w:color="auto" w:sz="0" w:space="0"/>
+            <w:insideH w:val="none" w:color="auto" w:sz="0" w:space="0"/>
+            <w:insideV w:val="none" w:color="auto" w:sz="0" w:space="0"/>
+          </w:tblBorders>
+          <w:tblCellMar>
+            <w:top w:w="15" w:type="dxa"/>
+            <w:left w:w="15" w:type="dxa"/>
+            <w:bottom w:w="15" w:type="dxa"/>
+            <w:right w:w="15" w:type="dxa"/>
+          </w:tblCellMar>
+        </w:tblPrEx>
+        <w:trPr>
+          <w:tblCellSpacing w:w="15" w:type="dxa"/>
+        </w:trPr>
+        <w:tc>
+          <w:tcPr>
+            <w:tcW w:w="0" w:type="auto"/>
+            <w:shd w:val="clear"/>
+            <w:vAlign w:val="center"/>
+          </w:tcPr>
+          <w:p>
+            <w:pPr>
+              <w:keepNext w:val="0"/>
+              <w:keepLines w:val="0"/>
+              <w:widowControl/>
+              <w:suppressLineNumbers w:val="0"/>
+              <w:jc w:val="left"/>
+              <w:rPr>
+                <w:rStyle w:val="13"/>
+                <w:rFonts w:ascii="SimSun" w:hAnsi="SimSun" w:eastAsia="SimSun" w:cs="SimSun"/>
+                <w:kern w:val="0"/>
+                <w:sz w:val="24"/>
+                <w:szCs w:val="24"/>
+                <w:lang w:val="en-US" w:eastAsia="zh-CN" w:bidi="ar"/>
+              </w:rPr>
+            </w:pPr>
+          </w:p>
+        </w:tc>
+        <w:tc>
+          <w:tcPr>
+            <w:tcW w:w="0" w:type="auto"/>
+            <w:shd w:val="clear"/>
+            <w:vAlign w:val="center"/>
+          </w:tcPr>
+          <w:p>
+            <w:pPr>
+              <w:keepNext w:val="0"/>
+              <w:keepLines w:val="0"/>
+              <w:widowControl/>
+              <w:suppressLineNumbers w:val="0"/>
+              <w:jc w:val="left"/>
+              <w:rPr>
+                <w:rFonts w:ascii="SimSun" w:hAnsi="SimSun" w:eastAsia="SimSun" w:cs="SimSun"/>
+                <w:kern w:val="0"/>
+                <w:sz w:val="24"/>
+                <w:szCs w:val="24"/>
+                <w:lang w:val="en-US" w:eastAsia="zh-CN" w:bidi="ar"/>
+              </w:rPr>
+            </w:pPr>
+          </w:p>
+        </w:tc>
+      </w:tr>
+    </w:tbl>
+    <w:p/>
+    <w:p>
+      <w:r>
+        <w:drawing>
+          <wp:inline distT="0" distB="0" distL="114300" distR="114300">
+            <wp:extent cx="1906270" cy="2797810"/>
+            <wp:effectExtent l="0" t="0" r="13970" b="6350"/>
+            <wp:docPr id="1" name="Imagen 1"/>
+            <wp:cNvGraphicFramePr>
+              <a:graphicFrameLocks xmlns:a="http://schemas.openxmlformats.org/drawingml/2006/main" noChangeAspect="1"/>
+            </wp:cNvGraphicFramePr>
+            <a:graphic xmlns:a="http://schemas.openxmlformats.org/drawingml/2006/main">
+              <a:graphicData uri="http://schemas.openxmlformats.org/drawingml/2006/picture">
+                <pic:pic xmlns:pic="http://schemas.openxmlformats.org/drawingml/2006/picture">
+                  <pic:nvPicPr>
+                    <pic:cNvPr id="1" name="Imagen 1"/>
+                    <pic:cNvPicPr>
+                      <a:picLocks noChangeAspect="1"/>
+                    </pic:cNvPicPr>
+                  </pic:nvPicPr>
+                  <pic:blipFill>
+                    <a:blip r:embed="rId6"/>
+                    <a:stretch>
+                      <a:fillRect/>
+                    </a:stretch>
+                  </pic:blipFill>
+                  <pic:spPr>
+                    <a:xfrm>
+                      <a:off x="0" y="0"/>
+                      <a:ext cx="1906270" cy="2797810"/>
+                    </a:xfrm>
+                    <a:prstGeom prst="rect">
+                      <a:avLst/>
+                    </a:prstGeom>
+                    <a:noFill/>
+                    <a:ln>
+                      <a:noFill/>
+                    </a:ln>
+                  </pic:spPr>
+                </pic:pic>
+              </a:graphicData>
+            </a:graphic>
+          </wp:inline>
+        </w:drawing>
+      </w:r>
+    </w:p>
+    <w:p>
+      <w:bookmarkStart w:id="0" w:name="_GoBack"/>
+      <w:bookmarkEnd w:id="0"/>
+    </w:p>
     <w:sectPr>
       <w:pgSz w:w="12240" w:h="15840"/>
       <w:pgMar w:top="1440" w:right="1800" w:bottom="1440" w:left="1800" w:header="720" w:footer="720" w:gutter="0"/>
@@ -253,7 +1688,7 @@
     <w:lvl w:ilvl="0" w:tentative="0">
       <w:start w:val="1"/>
       <w:numFmt w:val="decimal"/>
-      <w:pStyle w:val="24"/>
+      <w:pStyle w:val="25"/>
       <w:lvlText w:val="%1."/>
       <w:lvlJc w:val="left"/>
       <w:pPr>
@@ -271,7 +1706,7 @@
     <w:lvl w:ilvl="0" w:tentative="0">
       <w:start w:val="1"/>
       <w:numFmt w:val="decimal"/>
-      <w:pStyle w:val="22"/>
+      <w:pStyle w:val="23"/>
       <w:lvlText w:val="%1."/>
       <w:lvlJc w:val="left"/>
       <w:pPr>
@@ -289,7 +1724,7 @@
     <w:lvl w:ilvl="0" w:tentative="0">
       <w:start w:val="1"/>
       <w:numFmt w:val="bullet"/>
-      <w:pStyle w:val="27"/>
+      <w:pStyle w:val="28"/>
       <w:lvlText w:val=""/>
       <w:lvlJc w:val="left"/>
       <w:pPr>
@@ -310,7 +1745,7 @@
     <w:lvl w:ilvl="0" w:tentative="0">
       <w:start w:val="1"/>
       <w:numFmt w:val="bullet"/>
-      <w:pStyle w:val="30"/>
+      <w:pStyle w:val="31"/>
       <w:lvlText w:val=""/>
       <w:lvlJc w:val="left"/>
       <w:pPr>
@@ -331,7 +1766,7 @@
     <w:lvl w:ilvl="0" w:tentative="0">
       <w:start w:val="1"/>
       <w:numFmt w:val="decimal"/>
-      <w:pStyle w:val="25"/>
+      <w:pStyle w:val="26"/>
       <w:lvlText w:val="%1."/>
       <w:lvlJc w:val="left"/>
       <w:pPr>
@@ -349,7 +1784,7 @@
     <w:lvl w:ilvl="0" w:tentative="0">
       <w:start w:val="1"/>
       <w:numFmt w:val="bullet"/>
-      <w:pStyle w:val="29"/>
+      <w:pStyle w:val="30"/>
       <w:lvlText w:val=""/>
       <w:lvlJc w:val="left"/>
       <w:pPr>
@@ -389,7 +1824,7 @@
   <w:docDefaults>
     <w:rPrDefault>
       <w:rPr>
-        <w:rFonts w:asciiTheme="minorHAnsi" w:hAnsiTheme="minorHAnsi" w:eastAsiaTheme="minorEastAsia" w:cstheme="minorBidi"/>
+        <w:rFonts w:ascii="Times New Roman" w:hAnsi="Times New Roman" w:eastAsia="SimSun" w:cs="Times New Roman"/>
       </w:rPr>
     </w:rPrDefault>
     <w:pPrDefault/>
@@ -564,13 +1999,13 @@
     <w:lsdException w:unhideWhenUsed="0" w:uiPriority="61" w:semiHidden="0" w:name="Light List Accent 1"/>
     <w:lsdException w:qFormat="1" w:unhideWhenUsed="0" w:uiPriority="62" w:semiHidden="0" w:name="Light Grid Accent 1"/>
     <w:lsdException w:qFormat="1" w:unhideWhenUsed="0" w:uiPriority="63" w:semiHidden="0" w:name="Medium Shading 1 Accent 1"/>
-    <w:lsdException w:unhideWhenUsed="0" w:uiPriority="64" w:semiHidden="0" w:name="Medium Shading 2 Accent 1"/>
-    <w:lsdException w:unhideWhenUsed="0" w:uiPriority="65" w:semiHidden="0" w:name="Medium List 1 Accent 1"/>
+    <w:lsdException w:qFormat="1" w:unhideWhenUsed="0" w:uiPriority="64" w:semiHidden="0" w:name="Medium Shading 2 Accent 1"/>
+    <w:lsdException w:qFormat="1" w:unhideWhenUsed="0" w:uiPriority="65" w:semiHidden="0" w:name="Medium List 1 Accent 1"/>
     <w:lsdException w:qFormat="1" w:unhideWhenUsed="0" w:uiPriority="34" w:semiHidden="0" w:name="List Paragraph"/>
     <w:lsdException w:qFormat="1" w:unhideWhenUsed="0" w:uiPriority="29" w:semiHidden="0" w:name="Quote"/>
     <w:lsdException w:qFormat="1" w:unhideWhenUsed="0" w:uiPriority="30" w:semiHidden="0" w:name="Intense Quote"/>
     <w:lsdException w:unhideWhenUsed="0" w:uiPriority="66" w:semiHidden="0" w:name="Medium List 2 Accent 1"/>
-    <w:lsdException w:unhideWhenUsed="0" w:uiPriority="67" w:semiHidden="0" w:name="Medium Grid 1 Accent 1"/>
+    <w:lsdException w:qFormat="1" w:unhideWhenUsed="0" w:uiPriority="67" w:semiHidden="0" w:name="Medium Grid 1 Accent 1"/>
     <w:lsdException w:unhideWhenUsed="0" w:uiPriority="68" w:semiHidden="0" w:name="Medium Grid 2 Accent 1"/>
     <w:lsdException w:unhideWhenUsed="0" w:uiPriority="69" w:semiHidden="0" w:name="Medium Grid 3 Accent 1"/>
     <w:lsdException w:unhideWhenUsed="0" w:uiPriority="70" w:semiHidden="0" w:name="Dark List Accent 1"/>
@@ -666,7 +2101,7 @@
     <w:name w:val="heading 1"/>
     <w:basedOn w:val="1"/>
     <w:next w:val="1"/>
-    <w:link w:val="40"/>
+    <w:link w:val="41"/>
     <w:qFormat/>
     <w:uiPriority w:val="9"/>
     <w:pPr>
@@ -688,7 +2123,7 @@
     <w:name w:val="heading 2"/>
     <w:basedOn w:val="1"/>
     <w:next w:val="1"/>
-    <w:link w:val="41"/>
+    <w:link w:val="42"/>
     <w:unhideWhenUsed/>
     <w:qFormat/>
     <w:uiPriority w:val="9"/>
@@ -716,7 +2151,7 @@
     <w:name w:val="heading 3"/>
     <w:basedOn w:val="1"/>
     <w:next w:val="1"/>
-    <w:link w:val="42"/>
+    <w:link w:val="43"/>
     <w:unhideWhenUsed/>
     <w:qFormat/>
     <w:uiPriority w:val="9"/>
@@ -742,7 +2177,7 @@
     <w:name w:val="heading 4"/>
     <w:basedOn w:val="1"/>
     <w:next w:val="1"/>
-    <w:link w:val="52"/>
+    <w:link w:val="53"/>
     <w:semiHidden/>
     <w:unhideWhenUsed/>
     <w:qFormat/>
@@ -771,7 +2206,7 @@
     <w:name w:val="heading 5"/>
     <w:basedOn w:val="1"/>
     <w:next w:val="1"/>
-    <w:link w:val="53"/>
+    <w:link w:val="54"/>
     <w:semiHidden/>
     <w:unhideWhenUsed/>
     <w:qFormat/>
@@ -791,7 +2226,7 @@
     <w:name w:val="heading 6"/>
     <w:basedOn w:val="1"/>
     <w:next w:val="1"/>
-    <w:link w:val="54"/>
+    <w:link w:val="55"/>
     <w:semiHidden/>
     <w:unhideWhenUsed/>
     <w:qFormat/>
@@ -813,7 +2248,7 @@
     <w:name w:val="heading 7"/>
     <w:basedOn w:val="1"/>
     <w:next w:val="1"/>
-    <w:link w:val="55"/>
+    <w:link w:val="56"/>
     <w:semiHidden/>
     <w:unhideWhenUsed/>
     <w:qFormat/>
@@ -843,7 +2278,7 @@
     <w:name w:val="heading 8"/>
     <w:basedOn w:val="1"/>
     <w:next w:val="1"/>
-    <w:link w:val="56"/>
+    <w:link w:val="57"/>
     <w:semiHidden/>
     <w:unhideWhenUsed/>
     <w:qFormat/>
@@ -870,7 +2305,7 @@
     <w:name w:val="heading 9"/>
     <w:basedOn w:val="1"/>
     <w:next w:val="1"/>
-    <w:link w:val="57"/>
+    <w:link w:val="58"/>
     <w:semiHidden/>
     <w:unhideWhenUsed/>
     <w:qFormat/>
@@ -920,6 +2355,18 @@
     </w:tblPr>
   </w:style>
   <w:style w:type="character" w:styleId="13">
+    <w:name w:val="HTML Code"/>
+    <w:basedOn w:val="11"/>
+    <w:semiHidden/>
+    <w:unhideWhenUsed/>
+    <w:uiPriority w:val="99"/>
+    <w:rPr>
+      <w:rFonts w:ascii="Courier New" w:hAnsi="Courier New" w:cs="Courier New"/>
+      <w:sz w:val="20"/>
+      <w:szCs w:val="20"/>
+    </w:rPr>
+  </w:style>
+  <w:style w:type="character" w:styleId="14">
     <w:name w:val="Emphasis"/>
     <w:basedOn w:val="11"/>
     <w:qFormat/>
@@ -929,7 +2376,7 @@
       <w:iCs/>
     </w:rPr>
   </w:style>
-  <w:style w:type="character" w:styleId="14">
+  <w:style w:type="character" w:styleId="15">
     <w:name w:val="Strong"/>
     <w:basedOn w:val="11"/>
     <w:qFormat/>
@@ -939,7 +2386,7 @@
       <w:bCs/>
     </w:rPr>
   </w:style>
-  <w:style w:type="paragraph" w:styleId="15">
+  <w:style w:type="paragraph" w:styleId="16">
     <w:name w:val="List Continue 2"/>
     <w:basedOn w:val="1"/>
     <w:unhideWhenUsed/>
@@ -951,7 +2398,7 @@
       <w:contextualSpacing/>
     </w:pPr>
   </w:style>
-  <w:style w:type="paragraph" w:styleId="16">
+  <w:style w:type="paragraph" w:styleId="17">
     <w:name w:val="caption"/>
     <w:basedOn w:val="1"/>
     <w:next w:val="1"/>
@@ -975,9 +2422,9 @@
       </w14:textFill>
     </w:rPr>
   </w:style>
-  <w:style w:type="paragraph" w:styleId="17">
+  <w:style w:type="paragraph" w:styleId="18">
     <w:name w:val="macro"/>
-    <w:link w:val="49"/>
+    <w:link w:val="50"/>
     <w:unhideWhenUsed/>
     <w:qFormat/>
     <w:uiPriority w:val="99"/>
@@ -1000,7 +2447,7 @@
       <w:lang w:val="en-US" w:eastAsia="en-US" w:bidi="ar-SA"/>
     </w:rPr>
   </w:style>
-  <w:style w:type="paragraph" w:styleId="18">
+  <w:style w:type="paragraph" w:styleId="19">
     <w:name w:val="List Continue 3"/>
     <w:basedOn w:val="1"/>
     <w:unhideWhenUsed/>
@@ -1012,7 +2459,7 @@
       <w:contextualSpacing/>
     </w:pPr>
   </w:style>
-  <w:style w:type="paragraph" w:styleId="19">
+  <w:style w:type="paragraph" w:styleId="20">
     <w:name w:val="List Continue"/>
     <w:basedOn w:val="1"/>
     <w:unhideWhenUsed/>
@@ -1023,10 +2470,10 @@
       <w:contextualSpacing/>
     </w:pPr>
   </w:style>
-  <w:style w:type="paragraph" w:styleId="20">
+  <w:style w:type="paragraph" w:styleId="21">
     <w:name w:val="Body Text 2"/>
     <w:basedOn w:val="1"/>
-    <w:link w:val="47"/>
+    <w:link w:val="48"/>
     <w:unhideWhenUsed/>
     <w:qFormat/>
     <w:uiPriority w:val="99"/>
@@ -1034,7 +2481,7 @@
       <w:spacing w:after="120" w:line="480" w:lineRule="auto"/>
     </w:pPr>
   </w:style>
-  <w:style w:type="paragraph" w:styleId="21">
+  <w:style w:type="paragraph" w:styleId="22">
     <w:name w:val="List 3"/>
     <w:basedOn w:val="1"/>
     <w:unhideWhenUsed/>
@@ -1045,7 +2492,7 @@
       <w:contextualSpacing/>
     </w:pPr>
   </w:style>
-  <w:style w:type="paragraph" w:styleId="22">
+  <w:style w:type="paragraph" w:styleId="23">
     <w:name w:val="List Number 2"/>
     <w:basedOn w:val="1"/>
     <w:unhideWhenUsed/>
@@ -1059,10 +2506,10 @@
       <w:contextualSpacing/>
     </w:pPr>
   </w:style>
-  <w:style w:type="paragraph" w:styleId="23">
+  <w:style w:type="paragraph" w:styleId="24">
     <w:name w:val="header"/>
     <w:basedOn w:val="1"/>
-    <w:link w:val="37"/>
+    <w:link w:val="38"/>
     <w:unhideWhenUsed/>
     <w:uiPriority w:val="99"/>
     <w:pPr>
@@ -1073,7 +2520,7 @@
       <w:spacing w:after="0" w:line="240" w:lineRule="auto"/>
     </w:pPr>
   </w:style>
-  <w:style w:type="paragraph" w:styleId="24">
+  <w:style w:type="paragraph" w:styleId="25">
     <w:name w:val="List Number 3"/>
     <w:basedOn w:val="1"/>
     <w:unhideWhenUsed/>
@@ -1087,7 +2534,7 @@
       <w:contextualSpacing/>
     </w:pPr>
   </w:style>
-  <w:style w:type="paragraph" w:styleId="25">
+  <w:style w:type="paragraph" w:styleId="26">
     <w:name w:val="List Number"/>
     <w:basedOn w:val="1"/>
     <w:unhideWhenUsed/>
@@ -1100,7 +2547,7 @@
       <w:contextualSpacing/>
     </w:pPr>
   </w:style>
-  <w:style w:type="paragraph" w:styleId="26">
+  <w:style w:type="paragraph" w:styleId="27">
     <w:name w:val="List 2"/>
     <w:basedOn w:val="1"/>
     <w:unhideWhenUsed/>
@@ -1111,7 +2558,7 @@
       <w:contextualSpacing/>
     </w:pPr>
   </w:style>
-  <w:style w:type="paragraph" w:styleId="27">
+  <w:style w:type="paragraph" w:styleId="28">
     <w:name w:val="List Bullet 3"/>
     <w:basedOn w:val="1"/>
     <w:unhideWhenUsed/>
@@ -1125,7 +2572,7 @@
       <w:contextualSpacing/>
     </w:pPr>
   </w:style>
-  <w:style w:type="paragraph" w:styleId="28">
+  <w:style w:type="paragraph" w:styleId="29">
     <w:name w:val="List"/>
     <w:basedOn w:val="1"/>
     <w:unhideWhenUsed/>
@@ -1136,7 +2583,7 @@
       <w:contextualSpacing/>
     </w:pPr>
   </w:style>
-  <w:style w:type="paragraph" w:styleId="29">
+  <w:style w:type="paragraph" w:styleId="30">
     <w:name w:val="List Bullet"/>
     <w:basedOn w:val="1"/>
     <w:unhideWhenUsed/>
@@ -1149,7 +2596,7 @@
       <w:contextualSpacing/>
     </w:pPr>
   </w:style>
-  <w:style w:type="paragraph" w:styleId="30">
+  <w:style w:type="paragraph" w:styleId="31">
     <w:name w:val="List Bullet 2"/>
     <w:basedOn w:val="1"/>
     <w:unhideWhenUsed/>
@@ -1163,10 +2610,10 @@
       <w:contextualSpacing/>
     </w:pPr>
   </w:style>
-  <w:style w:type="paragraph" w:styleId="31">
+  <w:style w:type="paragraph" w:styleId="32">
     <w:name w:val="footer"/>
     <w:basedOn w:val="1"/>
-    <w:link w:val="38"/>
+    <w:link w:val="39"/>
     <w:unhideWhenUsed/>
     <w:uiPriority w:val="99"/>
     <w:pPr>
@@ -1177,11 +2624,11 @@
       <w:spacing w:after="0" w:line="240" w:lineRule="auto"/>
     </w:pPr>
   </w:style>
-  <w:style w:type="paragraph" w:styleId="32">
+  <w:style w:type="paragraph" w:styleId="33">
     <w:name w:val="Subtitle"/>
     <w:basedOn w:val="1"/>
     <w:next w:val="1"/>
-    <w:link w:val="44"/>
+    <w:link w:val="45"/>
     <w:qFormat/>
     <w:uiPriority w:val="11"/>
     <w:rPr>
@@ -1199,10 +2646,10 @@
       </w14:textFill>
     </w:rPr>
   </w:style>
-  <w:style w:type="paragraph" w:styleId="33">
+  <w:style w:type="paragraph" w:styleId="34">
     <w:name w:val="Body Text"/>
     <w:basedOn w:val="1"/>
-    <w:link w:val="46"/>
+    <w:link w:val="47"/>
     <w:unhideWhenUsed/>
     <w:qFormat/>
     <w:uiPriority w:val="99"/>
@@ -1210,10 +2657,10 @@
       <w:spacing w:after="120"/>
     </w:pPr>
   </w:style>
-  <w:style w:type="paragraph" w:styleId="34">
+  <w:style w:type="paragraph" w:styleId="35">
     <w:name w:val="Body Text 3"/>
     <w:basedOn w:val="1"/>
-    <w:link w:val="48"/>
+    <w:link w:val="49"/>
     <w:unhideWhenUsed/>
     <w:uiPriority w:val="99"/>
     <w:pPr>
@@ -1224,11 +2671,11 @@
       <w:szCs w:val="16"/>
     </w:rPr>
   </w:style>
-  <w:style w:type="paragraph" w:styleId="35">
+  <w:style w:type="paragraph" w:styleId="36">
     <w:name w:val="Title"/>
     <w:basedOn w:val="1"/>
     <w:next w:val="1"/>
-    <w:link w:val="43"/>
+    <w:link w:val="44"/>
     <w:qFormat/>
     <w:uiPriority w:val="10"/>
     <w:pPr>
@@ -1247,7 +2694,7 @@
       <w:szCs w:val="52"/>
     </w:rPr>
   </w:style>
-  <w:style w:type="table" w:styleId="36">
+  <w:style w:type="table" w:styleId="37">
     <w:name w:val="Table Grid"/>
     <w:basedOn w:val="12"/>
     <w:qFormat/>
@@ -1272,19 +2719,19 @@
       </w:tblCellMar>
     </w:tblPr>
   </w:style>
-  <w:style w:type="character" w:customStyle="1" w:styleId="37">
+  <w:style w:type="character" w:customStyle="1" w:styleId="38">
     <w:name w:val="Header Char"/>
     <w:basedOn w:val="11"/>
-    <w:link w:val="23"/>
+    <w:link w:val="24"/>
     <w:uiPriority w:val="99"/>
   </w:style>
-  <w:style w:type="character" w:customStyle="1" w:styleId="38">
+  <w:style w:type="character" w:customStyle="1" w:styleId="39">
     <w:name w:val="Footer Char"/>
     <w:basedOn w:val="11"/>
-    <w:link w:val="31"/>
+    <w:link w:val="32"/>
     <w:uiPriority w:val="99"/>
   </w:style>
-  <w:style w:type="paragraph" w:styleId="39">
+  <w:style w:type="paragraph" w:styleId="40">
     <w:name w:val="No Spacing"/>
     <w:qFormat/>
     <w:uiPriority w:val="1"/>
@@ -1298,7 +2745,7 @@
       <w:lang w:val="en-US" w:eastAsia="en-US" w:bidi="ar-SA"/>
     </w:rPr>
   </w:style>
-  <w:style w:type="character" w:customStyle="1" w:styleId="40">
+  <w:style w:type="character" w:customStyle="1" w:styleId="41">
     <w:name w:val="Heading 1 Char"/>
     <w:basedOn w:val="11"/>
     <w:link w:val="2"/>
@@ -1313,7 +2760,7 @@
       <w:szCs w:val="28"/>
     </w:rPr>
   </w:style>
-  <w:style w:type="character" w:customStyle="1" w:styleId="41">
+  <w:style w:type="character" w:customStyle="1" w:styleId="42">
     <w:name w:val="Heading 2 Char"/>
     <w:basedOn w:val="11"/>
     <w:link w:val="3"/>
@@ -1332,7 +2779,7 @@
       </w14:textFill>
     </w:rPr>
   </w:style>
-  <w:style w:type="character" w:customStyle="1" w:styleId="42">
+  <w:style w:type="character" w:customStyle="1" w:styleId="43">
     <w:name w:val="Heading 3 Char"/>
     <w:basedOn w:val="11"/>
     <w:link w:val="4"/>
@@ -1349,10 +2796,10 @@
       </w14:textFill>
     </w:rPr>
   </w:style>
-  <w:style w:type="character" w:customStyle="1" w:styleId="43">
+  <w:style w:type="character" w:customStyle="1" w:styleId="44">
     <w:name w:val="Title Char"/>
     <w:basedOn w:val="11"/>
-    <w:link w:val="35"/>
+    <w:link w:val="36"/>
     <w:qFormat/>
     <w:uiPriority w:val="10"/>
     <w:rPr>
@@ -1364,10 +2811,10 @@
       <w:szCs w:val="52"/>
     </w:rPr>
   </w:style>
-  <w:style w:type="character" w:customStyle="1" w:styleId="44">
+  <w:style w:type="character" w:customStyle="1" w:styleId="45">
     <w:name w:val="Subtitle Char"/>
     <w:basedOn w:val="11"/>
-    <w:link w:val="32"/>
+    <w:link w:val="33"/>
     <w:qFormat/>
     <w:uiPriority w:val="11"/>
     <w:rPr>
@@ -1385,7 +2832,7 @@
       </w14:textFill>
     </w:rPr>
   </w:style>
-  <w:style w:type="paragraph" w:styleId="45">
+  <w:style w:type="paragraph" w:styleId="46">
     <w:name w:val="List Paragraph"/>
     <w:basedOn w:val="1"/>
     <w:qFormat/>
@@ -1395,22 +2842,22 @@
       <w:contextualSpacing/>
     </w:pPr>
   </w:style>
-  <w:style w:type="character" w:customStyle="1" w:styleId="46">
+  <w:style w:type="character" w:customStyle="1" w:styleId="47">
     <w:name w:val="Body Text Char"/>
     <w:basedOn w:val="11"/>
-    <w:link w:val="33"/>
+    <w:link w:val="34"/>
     <w:uiPriority w:val="99"/>
   </w:style>
-  <w:style w:type="character" w:customStyle="1" w:styleId="47">
+  <w:style w:type="character" w:customStyle="1" w:styleId="48">
     <w:name w:val="Body Text 2 Char"/>
     <w:basedOn w:val="11"/>
-    <w:link w:val="20"/>
+    <w:link w:val="21"/>
     <w:uiPriority w:val="99"/>
   </w:style>
-  <w:style w:type="character" w:customStyle="1" w:styleId="48">
+  <w:style w:type="character" w:customStyle="1" w:styleId="49">
     <w:name w:val="Body Text 3 Char"/>
     <w:basedOn w:val="11"/>
-    <w:link w:val="34"/>
+    <w:link w:val="35"/>
     <w:qFormat/>
     <w:uiPriority w:val="99"/>
     <w:rPr>
@@ -1418,10 +2865,10 @@
       <w:szCs w:val="16"/>
     </w:rPr>
   </w:style>
-  <w:style w:type="character" w:customStyle="1" w:styleId="49">
+  <w:style w:type="character" w:customStyle="1" w:styleId="50">
     <w:name w:val="Macro Text Char"/>
     <w:basedOn w:val="11"/>
-    <w:link w:val="17"/>
+    <w:link w:val="18"/>
     <w:uiPriority w:val="99"/>
     <w:rPr>
       <w:rFonts w:ascii="Courier" w:hAnsi="Courier"/>
@@ -1429,10 +2876,27 @@
       <w:szCs w:val="20"/>
     </w:rPr>
   </w:style>
-  <w:style w:type="paragraph" w:styleId="50">
+  <w:style w:type="paragraph" w:styleId="51">
     <w:name w:val="Quote"/>
     <w:basedOn w:val="1"/>
     <w:next w:val="1"/>
+    <w:link w:val="52"/>
+    <w:qFormat/>
+    <w:uiPriority w:val="29"/>
+    <w:rPr>
+      <w:i/>
+      <w:iCs/>
+      <w:color w:val="000000" w:themeColor="text1"/>
+      <w14:textFill>
+        <w14:solidFill>
+          <w14:schemeClr w14:val="tx1"/>
+        </w14:solidFill>
+      </w14:textFill>
+    </w:rPr>
+  </w:style>
+  <w:style w:type="character" w:customStyle="1" w:styleId="52">
+    <w:name w:val="Quote Char"/>
+    <w:basedOn w:val="11"/>
     <w:link w:val="51"/>
     <w:qFormat/>
     <w:uiPriority w:val="29"/>
@@ -1447,24 +2911,7 @@
       </w14:textFill>
     </w:rPr>
   </w:style>
-  <w:style w:type="character" w:customStyle="1" w:styleId="51">
-    <w:name w:val="Quote Char"/>
-    <w:basedOn w:val="11"/>
-    <w:link w:val="50"/>
-    <w:qFormat/>
-    <w:uiPriority w:val="29"/>
-    <w:rPr>
-      <w:i/>
-      <w:iCs/>
-      <w:color w:val="000000" w:themeColor="text1"/>
-      <w14:textFill>
-        <w14:solidFill>
-          <w14:schemeClr w14:val="tx1"/>
-        </w14:solidFill>
-      </w14:textFill>
-    </w:rPr>
-  </w:style>
-  <w:style w:type="character" w:customStyle="1" w:styleId="52">
+  <w:style w:type="character" w:customStyle="1" w:styleId="53">
     <w:name w:val="Heading 4 Char"/>
     <w:basedOn w:val="11"/>
     <w:link w:val="5"/>
@@ -1485,7 +2932,7 @@
       </w14:textFill>
     </w:rPr>
   </w:style>
-  <w:style w:type="character" w:customStyle="1" w:styleId="53">
+  <w:style w:type="character" w:customStyle="1" w:styleId="54">
     <w:name w:val="Heading 5 Char"/>
     <w:basedOn w:val="11"/>
     <w:link w:val="6"/>
@@ -1497,7 +2944,7 @@
       <w:color w:val="254061" w:themeColor="accent1" w:themeShade="80"/>
     </w:rPr>
   </w:style>
-  <w:style w:type="character" w:customStyle="1" w:styleId="54">
+  <w:style w:type="character" w:customStyle="1" w:styleId="55">
     <w:name w:val="Heading 6 Char"/>
     <w:basedOn w:val="11"/>
     <w:link w:val="7"/>
@@ -1511,7 +2958,7 @@
       <w:color w:val="254061" w:themeColor="accent1" w:themeShade="80"/>
     </w:rPr>
   </w:style>
-  <w:style w:type="character" w:customStyle="1" w:styleId="55">
+  <w:style w:type="character" w:customStyle="1" w:styleId="56">
     <w:name w:val="Heading 7 Char"/>
     <w:basedOn w:val="11"/>
     <w:link w:val="8"/>
@@ -1533,7 +2980,7 @@
       </w14:textFill>
     </w:rPr>
   </w:style>
-  <w:style w:type="character" w:customStyle="1" w:styleId="56">
+  <w:style w:type="character" w:customStyle="1" w:styleId="57">
     <w:name w:val="Heading 8 Char"/>
     <w:basedOn w:val="11"/>
     <w:link w:val="9"/>
@@ -1552,7 +2999,7 @@
       </w14:textFill>
     </w:rPr>
   </w:style>
-  <w:style w:type="character" w:customStyle="1" w:styleId="57">
+  <w:style w:type="character" w:customStyle="1" w:styleId="58">
     <w:name w:val="Heading 9 Char"/>
     <w:basedOn w:val="11"/>
     <w:link w:val="10"/>
@@ -1576,11 +3023,11 @@
       </w14:textFill>
     </w:rPr>
   </w:style>
-  <w:style w:type="paragraph" w:styleId="58">
+  <w:style w:type="paragraph" w:styleId="59">
     <w:name w:val="Intense Quote"/>
     <w:basedOn w:val="1"/>
     <w:next w:val="1"/>
-    <w:link w:val="59"/>
+    <w:link w:val="60"/>
     <w:qFormat/>
     <w:uiPriority w:val="30"/>
     <w:pPr>
@@ -1603,10 +3050,10 @@
       </w14:textFill>
     </w:rPr>
   </w:style>
-  <w:style w:type="character" w:customStyle="1" w:styleId="59">
+  <w:style w:type="character" w:customStyle="1" w:styleId="60">
     <w:name w:val="Intense Quote Char"/>
     <w:basedOn w:val="11"/>
-    <w:link w:val="58"/>
+    <w:link w:val="59"/>
     <w:uiPriority w:val="30"/>
     <w:rPr>
       <w:b/>
@@ -1621,7 +3068,7 @@
       </w14:textFill>
     </w:rPr>
   </w:style>
-  <w:style w:type="character" w:customStyle="1" w:styleId="60">
+  <w:style w:type="character" w:customStyle="1" w:styleId="61">
     <w:name w:val="Subtle Emphasis"/>
     <w:basedOn w:val="11"/>
     <w:qFormat/>
@@ -1640,7 +3087,7 @@
       </w14:textFill>
     </w:rPr>
   </w:style>
-  <w:style w:type="character" w:customStyle="1" w:styleId="61">
+  <w:style w:type="character" w:customStyle="1" w:styleId="62">
     <w:name w:val="Intense Emphasis"/>
     <w:basedOn w:val="11"/>
     <w:qFormat/>
@@ -1658,7 +3105,7 @@
       </w14:textFill>
     </w:rPr>
   </w:style>
-  <w:style w:type="character" w:customStyle="1" w:styleId="62">
+  <w:style w:type="character" w:customStyle="1" w:styleId="63">
     <w:name w:val="Subtle Reference"/>
     <w:basedOn w:val="11"/>
     <w:qFormat/>
@@ -1674,7 +3121,7 @@
       </w14:textFill>
     </w:rPr>
   </w:style>
-  <w:style w:type="character" w:customStyle="1" w:styleId="63">
+  <w:style w:type="character" w:customStyle="1" w:styleId="64">
     <w:name w:val="Intense Reference"/>
     <w:basedOn w:val="11"/>
     <w:qFormat/>
@@ -1693,7 +3140,7 @@
       </w14:textFill>
     </w:rPr>
   </w:style>
-  <w:style w:type="character" w:customStyle="1" w:styleId="64">
+  <w:style w:type="character" w:customStyle="1" w:styleId="65">
     <w:name w:val="Book Title"/>
     <w:basedOn w:val="11"/>
     <w:qFormat/>
@@ -1705,7 +3152,7 @@
       <w:spacing w:val="5"/>
     </w:rPr>
   </w:style>
-  <w:style w:type="paragraph" w:customStyle="1" w:styleId="65">
+  <w:style w:type="paragraph" w:customStyle="1" w:styleId="66">
     <w:name w:val="TOC Heading"/>
     <w:basedOn w:val="2"/>
     <w:next w:val="1"/>
@@ -1717,7 +3164,7 @@
       <w:outlineLvl w:val="9"/>
     </w:pPr>
   </w:style>
-  <w:style w:type="table" w:styleId="66">
+  <w:style w:type="table" w:styleId="67">
     <w:name w:val="Light Shading"/>
     <w:basedOn w:val="12"/>
     <w:uiPriority w:val="60"/>
@@ -1812,7 +3259,7 @@
       </w:tcPr>
     </w:tblStylePr>
   </w:style>
-  <w:style w:type="table" w:styleId="67">
+  <w:style w:type="table" w:styleId="68">
     <w:name w:val="Light Shading Accent 1"/>
     <w:basedOn w:val="12"/>
     <w:qFormat/>
@@ -1908,7 +3355,7 @@
       </w:tcPr>
     </w:tblStylePr>
   </w:style>
-  <w:style w:type="table" w:styleId="68">
+  <w:style w:type="table" w:styleId="69">
     <w:name w:val="Light Shading Accent 2"/>
     <w:basedOn w:val="12"/>
     <w:qFormat/>
@@ -2004,7 +3451,7 @@
       </w:tcPr>
     </w:tblStylePr>
   </w:style>
-  <w:style w:type="table" w:styleId="69">
+  <w:style w:type="table" w:styleId="70">
     <w:name w:val="Light Shading Accent 3"/>
     <w:basedOn w:val="12"/>
     <w:uiPriority w:val="60"/>
@@ -2099,7 +3546,7 @@
       </w:tcPr>
     </w:tblStylePr>
   </w:style>
-  <w:style w:type="table" w:styleId="70">
+  <w:style w:type="table" w:styleId="71">
     <w:name w:val="Light Shading Accent 4"/>
     <w:basedOn w:val="12"/>
     <w:uiPriority w:val="60"/>
@@ -2194,7 +3641,7 @@
       </w:tcPr>
     </w:tblStylePr>
   </w:style>
-  <w:style w:type="table" w:styleId="71">
+  <w:style w:type="table" w:styleId="72">
     <w:name w:val="Light Shading Accent 5"/>
     <w:basedOn w:val="12"/>
     <w:uiPriority w:val="60"/>
@@ -2289,7 +3736,7 @@
       </w:tcPr>
     </w:tblStylePr>
   </w:style>
-  <w:style w:type="table" w:styleId="72">
+  <w:style w:type="table" w:styleId="73">
     <w:name w:val="Light Shading Accent 6"/>
     <w:basedOn w:val="12"/>
     <w:uiPriority w:val="60"/>
@@ -2384,7 +3831,7 @@
       </w:tcPr>
     </w:tblStylePr>
   </w:style>
-  <w:style w:type="table" w:styleId="73">
+  <w:style w:type="table" w:styleId="74">
     <w:name w:val="Light List"/>
     <w:basedOn w:val="12"/>
     <w:qFormat/>
@@ -2474,7 +3921,7 @@
       </w:tcPr>
     </w:tblStylePr>
   </w:style>
-  <w:style w:type="table" w:styleId="74">
+  <w:style w:type="table" w:styleId="75">
     <w:name w:val="Light List Accent 1"/>
     <w:basedOn w:val="12"/>
     <w:uiPriority w:val="61"/>
@@ -2563,7 +4010,7 @@
       </w:tcPr>
     </w:tblStylePr>
   </w:style>
-  <w:style w:type="table" w:styleId="75">
+  <w:style w:type="table" w:styleId="76">
     <w:name w:val="Light List Accent 2"/>
     <w:basedOn w:val="12"/>
     <w:uiPriority w:val="61"/>
@@ -2652,7 +4099,7 @@
       </w:tcPr>
     </w:tblStylePr>
   </w:style>
-  <w:style w:type="table" w:styleId="76">
+  <w:style w:type="table" w:styleId="77">
     <w:name w:val="Light List Accent 3"/>
     <w:basedOn w:val="12"/>
     <w:uiPriority w:val="61"/>
@@ -2741,7 +4188,7 @@
       </w:tcPr>
     </w:tblStylePr>
   </w:style>
-  <w:style w:type="table" w:styleId="77">
+  <w:style w:type="table" w:styleId="78">
     <w:name w:val="Light List Accent 4"/>
     <w:basedOn w:val="12"/>
     <w:qFormat/>
@@ -2831,7 +4278,7 @@
       </w:tcPr>
     </w:tblStylePr>
   </w:style>
-  <w:style w:type="table" w:styleId="78">
+  <w:style w:type="table" w:styleId="79">
     <w:name w:val="Light List Accent 5"/>
     <w:basedOn w:val="12"/>
     <w:qFormat/>
@@ -2921,7 +4368,7 @@
       </w:tcPr>
     </w:tblStylePr>
   </w:style>
-  <w:style w:type="table" w:styleId="79">
+  <w:style w:type="table" w:styleId="80">
     <w:name w:val="Light List Accent 6"/>
     <w:basedOn w:val="12"/>
     <w:qFormat/>
@@ -3011,7 +4458,7 @@
       </w:tcPr>
     </w:tblStylePr>
   </w:style>
-  <w:style w:type="table" w:styleId="80">
+  <w:style w:type="table" w:styleId="81">
     <w:name w:val="Light Grid"/>
     <w:basedOn w:val="12"/>
     <w:qFormat/>
@@ -3132,7 +4579,7 @@
       </w:tcPr>
     </w:tblStylePr>
   </w:style>
-  <w:style w:type="table" w:styleId="81">
+  <w:style w:type="table" w:styleId="82">
     <w:name w:val="Light Grid Accent 1"/>
     <w:basedOn w:val="12"/>
     <w:qFormat/>
@@ -3253,7 +4700,7 @@
       </w:tcPr>
     </w:tblStylePr>
   </w:style>
-  <w:style w:type="table" w:styleId="82">
+  <w:style w:type="table" w:styleId="83">
     <w:name w:val="Light Grid Accent 2"/>
     <w:basedOn w:val="12"/>
     <w:uiPriority w:val="62"/>
@@ -3373,7 +4820,7 @@
       </w:tcPr>
     </w:tblStylePr>
   </w:style>
-  <w:style w:type="table" w:styleId="83">
+  <w:style w:type="table" w:styleId="84">
     <w:name w:val="Light Grid Accent 3"/>
     <w:basedOn w:val="12"/>
     <w:qFormat/>
@@ -3494,7 +4941,7 @@
       </w:tcPr>
     </w:tblStylePr>
   </w:style>
-  <w:style w:type="table" w:styleId="84">
+  <w:style w:type="table" w:styleId="85">
     <w:name w:val="Light Grid Accent 4"/>
     <w:basedOn w:val="12"/>
     <w:qFormat/>
@@ -3615,7 +5062,7 @@
       </w:tcPr>
     </w:tblStylePr>
   </w:style>
-  <w:style w:type="table" w:styleId="85">
+  <w:style w:type="table" w:styleId="86">
     <w:name w:val="Light Grid Accent 5"/>
     <w:basedOn w:val="12"/>
     <w:qFormat/>
@@ -3736,7 +5183,7 @@
       </w:tcPr>
     </w:tblStylePr>
   </w:style>
-  <w:style w:type="table" w:styleId="86">
+  <w:style w:type="table" w:styleId="87">
     <w:name w:val="Light Grid Accent 6"/>
     <w:basedOn w:val="12"/>
     <w:qFormat/>
@@ -3857,7 +5304,7 @@
       </w:tcPr>
     </w:tblStylePr>
   </w:style>
-  <w:style w:type="table" w:styleId="87">
+  <w:style w:type="table" w:styleId="88">
     <w:name w:val="Medium Shading 1"/>
     <w:basedOn w:val="12"/>
     <w:qFormat/>
@@ -3960,7 +5407,7 @@
       </w:tcPr>
     </w:tblStylePr>
   </w:style>
-  <w:style w:type="table" w:styleId="88">
+  <w:style w:type="table" w:styleId="89">
     <w:name w:val="Medium Shading 1 Accent 1"/>
     <w:basedOn w:val="12"/>
     <w:qFormat/>
@@ -4063,7 +5510,7 @@
       </w:tcPr>
     </w:tblStylePr>
   </w:style>
-  <w:style w:type="table" w:styleId="89">
+  <w:style w:type="table" w:styleId="90">
     <w:name w:val="Medium Shading 1 Accent 2"/>
     <w:basedOn w:val="12"/>
     <w:qFormat/>
@@ -4166,7 +5613,7 @@
       </w:tcPr>
     </w:tblStylePr>
   </w:style>
-  <w:style w:type="table" w:styleId="90">
+  <w:style w:type="table" w:styleId="91">
     <w:name w:val="Medium Shading 1 Accent 3"/>
     <w:basedOn w:val="12"/>
     <w:uiPriority w:val="63"/>
@@ -4268,7 +5715,7 @@
       </w:tcPr>
     </w:tblStylePr>
   </w:style>
-  <w:style w:type="table" w:styleId="91">
+  <w:style w:type="table" w:styleId="92">
     <w:name w:val="Medium Shading 1 Accent 4"/>
     <w:basedOn w:val="12"/>
     <w:uiPriority w:val="63"/>
@@ -4370,7 +5817,7 @@
       </w:tcPr>
     </w:tblStylePr>
   </w:style>
-  <w:style w:type="table" w:styleId="92">
+  <w:style w:type="table" w:styleId="93">
     <w:name w:val="Medium Shading 1 Accent 5"/>
     <w:basedOn w:val="12"/>
     <w:uiPriority w:val="63"/>
@@ -4472,7 +5919,7 @@
       </w:tcPr>
     </w:tblStylePr>
   </w:style>
-  <w:style w:type="table" w:styleId="93">
+  <w:style w:type="table" w:styleId="94">
     <w:name w:val="Medium Shading 1 Accent 6"/>
     <w:basedOn w:val="12"/>
     <w:uiPriority w:val="63"/>
@@ -4574,7 +6021,7 @@
       </w:tcPr>
     </w:tblStylePr>
   </w:style>
-  <w:style w:type="table" w:styleId="94">
+  <w:style w:type="table" w:styleId="95">
     <w:name w:val="Medium Shading 2"/>
     <w:basedOn w:val="12"/>
     <w:uiPriority w:val="64"/>
@@ -4731,9 +6178,10 @@
       </w:tcPr>
     </w:tblStylePr>
   </w:style>
-  <w:style w:type="table" w:styleId="95">
+  <w:style w:type="table" w:styleId="96">
     <w:name w:val="Medium Shading 2 Accent 1"/>
     <w:basedOn w:val="12"/>
+    <w:qFormat/>
     <w:uiPriority w:val="64"/>
     <w:pPr>
       <w:spacing w:after="0" w:line="240" w:lineRule="auto"/>
@@ -4888,7 +6336,7 @@
       </w:tcPr>
     </w:tblStylePr>
   </w:style>
-  <w:style w:type="table" w:styleId="96">
+  <w:style w:type="table" w:styleId="97">
     <w:name w:val="Medium Shading 2 Accent 2"/>
     <w:basedOn w:val="12"/>
     <w:uiPriority w:val="64"/>
@@ -5045,7 +6493,7 @@
       </w:tcPr>
     </w:tblStylePr>
   </w:style>
-  <w:style w:type="table" w:styleId="97">
+  <w:style w:type="table" w:styleId="98">
     <w:name w:val="Medium Shading 2 Accent 3"/>
     <w:basedOn w:val="12"/>
     <w:uiPriority w:val="64"/>
@@ -5202,7 +6650,7 @@
       </w:tcPr>
     </w:tblStylePr>
   </w:style>
-  <w:style w:type="table" w:styleId="98">
+  <w:style w:type="table" w:styleId="99">
     <w:name w:val="Medium Shading 2 Accent 4"/>
     <w:basedOn w:val="12"/>
     <w:uiPriority w:val="64"/>
@@ -5359,7 +6807,7 @@
       </w:tcPr>
     </w:tblStylePr>
   </w:style>
-  <w:style w:type="table" w:styleId="99">
+  <w:style w:type="table" w:styleId="100">
     <w:name w:val="Medium Shading 2 Accent 5"/>
     <w:basedOn w:val="12"/>
     <w:uiPriority w:val="64"/>
@@ -5516,7 +6964,7 @@
       </w:tcPr>
     </w:tblStylePr>
   </w:style>
-  <w:style w:type="table" w:styleId="100">
+  <w:style w:type="table" w:styleId="101">
     <w:name w:val="Medium Shading 2 Accent 6"/>
     <w:basedOn w:val="12"/>
     <w:uiPriority w:val="64"/>
@@ -5673,7 +7121,7 @@
       </w:tcPr>
     </w:tblStylePr>
   </w:style>
-  <w:style w:type="table" w:styleId="101">
+  <w:style w:type="table" w:styleId="102">
     <w:name w:val="Medium List 1"/>
     <w:basedOn w:val="12"/>
     <w:uiPriority w:val="65"/>
@@ -5758,9 +7206,10 @@
       </w:tcPr>
     </w:tblStylePr>
   </w:style>
-  <w:style w:type="table" w:styleId="102">
+  <w:style w:type="table" w:styleId="103">
     <w:name w:val="Medium List 1 Accent 1"/>
     <w:basedOn w:val="12"/>
+    <w:qFormat/>
     <w:uiPriority w:val="65"/>
     <w:pPr>
       <w:spacing w:after="0" w:line="240" w:lineRule="auto"/>
@@ -5843,7 +7292,7 @@
       </w:tcPr>
     </w:tblStylePr>
   </w:style>
-  <w:style w:type="table" w:styleId="103">
+  <w:style w:type="table" w:styleId="104">
     <w:name w:val="Medium List 1 Accent 2"/>
     <w:basedOn w:val="12"/>
     <w:uiPriority w:val="65"/>
@@ -5928,7 +7377,7 @@
       </w:tcPr>
     </w:tblStylePr>
   </w:style>
-  <w:style w:type="table" w:styleId="104">
+  <w:style w:type="table" w:styleId="105">
     <w:name w:val="Medium List 1 Accent 3"/>
     <w:basedOn w:val="12"/>
     <w:uiPriority w:val="65"/>
@@ -6013,7 +7462,7 @@
       </w:tcPr>
     </w:tblStylePr>
   </w:style>
-  <w:style w:type="table" w:styleId="105">
+  <w:style w:type="table" w:styleId="106">
     <w:name w:val="Medium List 1 Accent 4"/>
     <w:basedOn w:val="12"/>
     <w:uiPriority w:val="65"/>
@@ -6098,7 +7547,7 @@
       </w:tcPr>
     </w:tblStylePr>
   </w:style>
-  <w:style w:type="table" w:styleId="106">
+  <w:style w:type="table" w:styleId="107">
     <w:name w:val="Medium List 1 Accent 5"/>
     <w:basedOn w:val="12"/>
     <w:uiPriority w:val="65"/>
@@ -6183,7 +7632,7 @@
       </w:tcPr>
     </w:tblStylePr>
   </w:style>
-  <w:style w:type="table" w:styleId="107">
+  <w:style w:type="table" w:styleId="108">
     <w:name w:val="Medium List 1 Accent 6"/>
     <w:basedOn w:val="12"/>
     <w:uiPriority w:val="65"/>
@@ -6268,7 +7717,7 @@
       </w:tcPr>
     </w:tblStylePr>
   </w:style>
-  <w:style w:type="table" w:styleId="108">
+  <w:style w:type="table" w:styleId="109">
     <w:name w:val="Medium List 2"/>
     <w:basedOn w:val="12"/>
     <w:uiPriority w:val="66"/>
@@ -6389,7 +7838,7 @@
       </w:tcPr>
     </w:tblStylePr>
   </w:style>
-  <w:style w:type="table" w:styleId="109">
+  <w:style w:type="table" w:styleId="110">
     <w:name w:val="Medium List 2 Accent 1"/>
     <w:basedOn w:val="12"/>
     <w:uiPriority w:val="66"/>
@@ -6510,7 +7959,7 @@
       </w:tcPr>
     </w:tblStylePr>
   </w:style>
-  <w:style w:type="table" w:styleId="110">
+  <w:style w:type="table" w:styleId="111">
     <w:name w:val="Medium List 2 Accent 2"/>
     <w:basedOn w:val="12"/>
     <w:uiPriority w:val="66"/>
@@ -6631,7 +8080,7 @@
       </w:tcPr>
     </w:tblStylePr>
   </w:style>
-  <w:style w:type="table" w:styleId="111">
+  <w:style w:type="table" w:styleId="112">
     <w:name w:val="Medium List 2 Accent 3"/>
     <w:basedOn w:val="12"/>
     <w:uiPriority w:val="66"/>
@@ -6752,7 +8201,7 @@
       </w:tcPr>
     </w:tblStylePr>
   </w:style>
-  <w:style w:type="table" w:styleId="112">
+  <w:style w:type="table" w:styleId="113">
     <w:name w:val="Medium List 2 Accent 4"/>
     <w:basedOn w:val="12"/>
     <w:uiPriority w:val="66"/>
@@ -6873,7 +8322,7 @@
       </w:tcPr>
     </w:tblStylePr>
   </w:style>
-  <w:style w:type="table" w:styleId="113">
+  <w:style w:type="table" w:styleId="114">
     <w:name w:val="Medium List 2 Accent 5"/>
     <w:basedOn w:val="12"/>
     <w:uiPriority w:val="66"/>
@@ -6994,7 +8443,7 @@
       </w:tcPr>
     </w:tblStylePr>
   </w:style>
-  <w:style w:type="table" w:styleId="114">
+  <w:style w:type="table" w:styleId="115">
     <w:name w:val="Medium List 2 Accent 6"/>
     <w:basedOn w:val="12"/>
     <w:uiPriority w:val="66"/>
@@ -7115,7 +8564,7 @@
       </w:tcPr>
     </w:tblStylePr>
   </w:style>
-  <w:style w:type="table" w:styleId="115">
+  <w:style w:type="table" w:styleId="116">
     <w:name w:val="Medium Grid 1"/>
     <w:basedOn w:val="12"/>
     <w:uiPriority w:val="67"/>
@@ -7181,9 +8630,10 @@
       </w:tcPr>
     </w:tblStylePr>
   </w:style>
-  <w:style w:type="table" w:styleId="116">
+  <w:style w:type="table" w:styleId="117">
     <w:name w:val="Medium Grid 1 Accent 1"/>
     <w:basedOn w:val="12"/>
+    <w:qFormat/>
     <w:uiPriority w:val="67"/>
     <w:pPr>
       <w:spacing w:after="0" w:line="240" w:lineRule="auto"/>
@@ -7247,7 +8697,7 @@
       </w:tcPr>
     </w:tblStylePr>
   </w:style>
-  <w:style w:type="table" w:styleId="117">
+  <w:style w:type="table" w:styleId="118">
     <w:name w:val="Medium Grid 1 Accent 2"/>
     <w:basedOn w:val="12"/>
     <w:uiPriority w:val="67"/>
@@ -7313,7 +8763,7 @@
       </w:tcPr>
     </w:tblStylePr>
   </w:style>
-  <w:style w:type="table" w:styleId="118">
+  <w:style w:type="table" w:styleId="119">
     <w:name w:val="Medium Grid 1 Accent 3"/>
     <w:basedOn w:val="12"/>
     <w:uiPriority w:val="67"/>
@@ -7379,7 +8829,7 @@
       </w:tcPr>
     </w:tblStylePr>
   </w:style>
-  <w:style w:type="table" w:styleId="119">
+  <w:style w:type="table" w:styleId="120">
     <w:name w:val="Medium Grid 1 Accent 4"/>
     <w:basedOn w:val="12"/>
     <w:uiPriority w:val="67"/>
@@ -7445,7 +8895,7 @@
       </w:tcPr>
     </w:tblStylePr>
   </w:style>
-  <w:style w:type="table" w:styleId="120">
+  <w:style w:type="table" w:styleId="121">
     <w:name w:val="Medium Grid 1 Accent 5"/>
     <w:basedOn w:val="12"/>
     <w:uiPriority w:val="67"/>
@@ -7511,7 +8961,7 @@
       </w:tcPr>
     </w:tblStylePr>
   </w:style>
-  <w:style w:type="table" w:styleId="121">
+  <w:style w:type="table" w:styleId="122">
     <w:name w:val="Medium Grid 1 Accent 6"/>
     <w:basedOn w:val="12"/>
     <w:uiPriority w:val="67"/>
@@ -7577,7 +9027,7 @@
       </w:tcPr>
     </w:tblStylePr>
   </w:style>
-  <w:style w:type="table" w:styleId="122">
+  <w:style w:type="table" w:styleId="123">
     <w:name w:val="Medium Grid 2"/>
     <w:basedOn w:val="12"/>
     <w:uiPriority w:val="68"/>
@@ -7716,7 +9166,7 @@
       </w:tcPr>
     </w:tblStylePr>
   </w:style>
-  <w:style w:type="table" w:styleId="123">
+  <w:style w:type="table" w:styleId="124">
     <w:name w:val="Medium Grid 2 Accent 1"/>
     <w:basedOn w:val="12"/>
     <w:uiPriority w:val="68"/>
@@ -7855,7 +9305,7 @@
       </w:tcPr>
     </w:tblStylePr>
   </w:style>
-  <w:style w:type="table" w:styleId="124">
+  <w:style w:type="table" w:styleId="125">
     <w:name w:val="Medium Grid 2 Accent 2"/>
     <w:basedOn w:val="12"/>
     <w:uiPriority w:val="68"/>
@@ -7994,7 +9444,7 @@
       </w:tcPr>
     </w:tblStylePr>
   </w:style>
-  <w:style w:type="table" w:styleId="125">
+  <w:style w:type="table" w:styleId="126">
     <w:name w:val="Medium Grid 2 Accent 3"/>
     <w:basedOn w:val="12"/>
     <w:uiPriority w:val="68"/>
@@ -8133,7 +9583,7 @@
       </w:tcPr>
     </w:tblStylePr>
   </w:style>
-  <w:style w:type="table" w:styleId="126">
+  <w:style w:type="table" w:styleId="127">
     <w:name w:val="Medium Grid 2 Accent 4"/>
     <w:basedOn w:val="12"/>
     <w:uiPriority w:val="68"/>
@@ -8272,7 +9722,7 @@
       </w:tcPr>
     </w:tblStylePr>
   </w:style>
-  <w:style w:type="table" w:styleId="127">
+  <w:style w:type="table" w:styleId="128">
     <w:name w:val="Medium Grid 2 Accent 5"/>
     <w:basedOn w:val="12"/>
     <w:uiPriority w:val="68"/>
@@ -8411,7 +9861,7 @@
       </w:tcPr>
     </w:tblStylePr>
   </w:style>
-  <w:style w:type="table" w:styleId="128">
+  <w:style w:type="table" w:styleId="129">
     <w:name w:val="Medium Grid 2 Accent 6"/>
     <w:basedOn w:val="12"/>
     <w:uiPriority w:val="68"/>
@@ -8550,7 +10000,7 @@
       </w:tcPr>
     </w:tblStylePr>
   </w:style>
-  <w:style w:type="table" w:styleId="129">
+  <w:style w:type="table" w:styleId="130">
     <w:name w:val="Medium Grid 3"/>
     <w:basedOn w:val="12"/>
     <w:uiPriority w:val="69"/>
@@ -8701,7 +10151,7 @@
       </w:tcPr>
     </w:tblStylePr>
   </w:style>
-  <w:style w:type="table" w:styleId="130">
+  <w:style w:type="table" w:styleId="131">
     <w:name w:val="Medium Grid 3 Accent 1"/>
     <w:basedOn w:val="12"/>
     <w:uiPriority w:val="69"/>
@@ -8852,7 +10302,7 @@
       </w:tcPr>
     </w:tblStylePr>
   </w:style>
-  <w:style w:type="table" w:styleId="131">
+  <w:style w:type="table" w:styleId="132">
     <w:name w:val="Medium Grid 3 Accent 2"/>
     <w:basedOn w:val="12"/>
     <w:uiPriority w:val="69"/>
@@ -9003,7 +10453,7 @@
       </w:tcPr>
     </w:tblStylePr>
   </w:style>
-  <w:style w:type="table" w:styleId="132">
+  <w:style w:type="table" w:styleId="133">
     <w:name w:val="Medium Grid 3 Accent 3"/>
     <w:basedOn w:val="12"/>
     <w:uiPriority w:val="69"/>
@@ -9154,7 +10604,7 @@
       </w:tcPr>
     </w:tblStylePr>
   </w:style>
-  <w:style w:type="table" w:styleId="133">
+  <w:style w:type="table" w:styleId="134">
     <w:name w:val="Medium Grid 3 Accent 4"/>
     <w:basedOn w:val="12"/>
     <w:uiPriority w:val="69"/>
@@ -9305,7 +10755,7 @@
       </w:tcPr>
     </w:tblStylePr>
   </w:style>
-  <w:style w:type="table" w:styleId="134">
+  <w:style w:type="table" w:styleId="135">
     <w:name w:val="Medium Grid 3 Accent 5"/>
     <w:basedOn w:val="12"/>
     <w:uiPriority w:val="69"/>
@@ -9456,7 +10906,7 @@
       </w:tcPr>
     </w:tblStylePr>
   </w:style>
-  <w:style w:type="table" w:styleId="135">
+  <w:style w:type="table" w:styleId="136">
     <w:name w:val="Medium Grid 3 Accent 6"/>
     <w:basedOn w:val="12"/>
     <w:uiPriority w:val="69"/>
@@ -9607,7 +11057,7 @@
       </w:tcPr>
     </w:tblStylePr>
   </w:style>
-  <w:style w:type="table" w:styleId="136">
+  <w:style w:type="table" w:styleId="137">
     <w:name w:val="Dark List"/>
     <w:basedOn w:val="12"/>
     <w:uiPriority w:val="70"/>
@@ -9716,7 +11166,7 @@
       </w:tcPr>
     </w:tblStylePr>
   </w:style>
-  <w:style w:type="table" w:styleId="137">
+  <w:style w:type="table" w:styleId="138">
     <w:name w:val="Dark List Accent 1"/>
     <w:basedOn w:val="12"/>
     <w:uiPriority w:val="70"/>
@@ -9825,7 +11275,7 @@
       </w:tcPr>
     </w:tblStylePr>
   </w:style>
-  <w:style w:type="table" w:styleId="138">
+  <w:style w:type="table" w:styleId="139">
     <w:name w:val="Dark List Accent 2"/>
     <w:basedOn w:val="12"/>
     <w:uiPriority w:val="70"/>
@@ -9934,7 +11384,7 @@
       </w:tcPr>
     </w:tblStylePr>
   </w:style>
-  <w:style w:type="table" w:styleId="139">
+  <w:style w:type="table" w:styleId="140">
     <w:name w:val="Dark List Accent 3"/>
     <w:basedOn w:val="12"/>
     <w:uiPriority w:val="70"/>
@@ -10043,7 +11493,7 @@
       </w:tcPr>
     </w:tblStylePr>
   </w:style>
-  <w:style w:type="table" w:styleId="140">
+  <w:style w:type="table" w:styleId="141">
     <w:name w:val="Dark List Accent 4"/>
     <w:basedOn w:val="12"/>
     <w:uiPriority w:val="70"/>
@@ -10152,7 +11602,7 @@
       </w:tcPr>
     </w:tblStylePr>
   </w:style>
-  <w:style w:type="table" w:styleId="141">
+  <w:style w:type="table" w:styleId="142">
     <w:name w:val="Dark List Accent 5"/>
     <w:basedOn w:val="12"/>
     <w:uiPriority w:val="70"/>
@@ -10261,7 +11711,7 @@
       </w:tcPr>
     </w:tblStylePr>
   </w:style>
-  <w:style w:type="table" w:styleId="142">
+  <w:style w:type="table" w:styleId="143">
     <w:name w:val="Dark List Accent 6"/>
     <w:basedOn w:val="12"/>
     <w:uiPriority w:val="70"/>
@@ -10370,7 +11820,7 @@
       </w:tcPr>
     </w:tblStylePr>
   </w:style>
-  <w:style w:type="table" w:styleId="143">
+  <w:style w:type="table" w:styleId="144">
     <w:name w:val="Colorful Shading"/>
     <w:basedOn w:val="12"/>
     <w:uiPriority w:val="71"/>
@@ -10512,7 +11962,7 @@
       </w:rPr>
     </w:tblStylePr>
   </w:style>
-  <w:style w:type="table" w:styleId="144">
+  <w:style w:type="table" w:styleId="145">
     <w:name w:val="Colorful Shading Accent 1"/>
     <w:basedOn w:val="12"/>
     <w:uiPriority w:val="71"/>
@@ -10654,7 +12104,7 @@
       </w:rPr>
     </w:tblStylePr>
   </w:style>
-  <w:style w:type="table" w:styleId="145">
+  <w:style w:type="table" w:styleId="146">
     <w:name w:val="Colorful Shading Accent 2"/>
     <w:basedOn w:val="12"/>
     <w:uiPriority w:val="71"/>
@@ -10796,7 +12246,7 @@
       </w:rPr>
     </w:tblStylePr>
   </w:style>
-  <w:style w:type="table" w:styleId="146">
+  <w:style w:type="table" w:styleId="147">
     <w:name w:val="Colorful Shading Accent 3"/>
     <w:basedOn w:val="12"/>
     <w:uiPriority w:val="71"/>
@@ -10918,7 +12368,7 @@
       </w:tcPr>
     </w:tblStylePr>
   </w:style>
-  <w:style w:type="table" w:styleId="147">
+  <w:style w:type="table" w:styleId="148">
     <w:name w:val="Colorful Shading Accent 4"/>
     <w:basedOn w:val="12"/>
     <w:uiPriority w:val="71"/>
@@ -11060,7 +12510,7 @@
       </w:rPr>
     </w:tblStylePr>
   </w:style>
-  <w:style w:type="table" w:styleId="148">
+  <w:style w:type="table" w:styleId="149">
     <w:name w:val="Colorful Shading Accent 5"/>
     <w:basedOn w:val="12"/>
     <w:uiPriority w:val="71"/>
@@ -11202,7 +12652,7 @@
       </w:rPr>
     </w:tblStylePr>
   </w:style>
-  <w:style w:type="table" w:styleId="149">
+  <w:style w:type="table" w:styleId="150">
     <w:name w:val="Colorful Shading Accent 6"/>
     <w:basedOn w:val="12"/>
     <w:uiPriority w:val="71"/>
@@ -11344,7 +12794,7 @@
       </w:rPr>
     </w:tblStylePr>
   </w:style>
-  <w:style w:type="table" w:styleId="150">
+  <w:style w:type="table" w:styleId="151">
     <w:name w:val="Colorful List"/>
     <w:basedOn w:val="12"/>
     <w:uiPriority w:val="72"/>
@@ -11432,7 +12882,7 @@
       </w:tcPr>
     </w:tblStylePr>
   </w:style>
-  <w:style w:type="table" w:styleId="151">
+  <w:style w:type="table" w:styleId="152">
     <w:name w:val="Colorful List Accent 1"/>
     <w:basedOn w:val="12"/>
     <w:uiPriority w:val="72"/>
@@ -11520,7 +12970,7 @@
       </w:tcPr>
     </w:tblStylePr>
   </w:style>
-  <w:style w:type="table" w:styleId="152">
+  <w:style w:type="table" w:styleId="153">
     <w:name w:val="Colorful List Accent 2"/>
     <w:basedOn w:val="12"/>
     <w:uiPriority w:val="72"/>
@@ -11608,7 +13058,7 @@
       </w:tcPr>
     </w:tblStylePr>
   </w:style>
-  <w:style w:type="table" w:styleId="153">
+  <w:style w:type="table" w:styleId="154">
     <w:name w:val="Colorful List Accent 3"/>
     <w:basedOn w:val="12"/>
     <w:uiPriority w:val="72"/>
@@ -11696,7 +13146,7 @@
       </w:tcPr>
     </w:tblStylePr>
   </w:style>
-  <w:style w:type="table" w:styleId="154">
+  <w:style w:type="table" w:styleId="155">
     <w:name w:val="Colorful List Accent 4"/>
     <w:basedOn w:val="12"/>
     <w:uiPriority w:val="72"/>
@@ -11784,7 +13234,7 @@
       </w:tcPr>
     </w:tblStylePr>
   </w:style>
-  <w:style w:type="table" w:styleId="155">
+  <w:style w:type="table" w:styleId="156">
     <w:name w:val="Colorful List Accent 5"/>
     <w:basedOn w:val="12"/>
     <w:uiPriority w:val="72"/>
@@ -11872,7 +13322,7 @@
       </w:tcPr>
     </w:tblStylePr>
   </w:style>
-  <w:style w:type="table" w:styleId="156">
+  <w:style w:type="table" w:styleId="157">
     <w:name w:val="Colorful List Accent 6"/>
     <w:basedOn w:val="12"/>
     <w:uiPriority w:val="72"/>
@@ -11960,7 +13410,7 @@
       </w:tcPr>
     </w:tblStylePr>
   </w:style>
-  <w:style w:type="table" w:styleId="157">
+  <w:style w:type="table" w:styleId="158">
     <w:name w:val="Colorful Grid"/>
     <w:basedOn w:val="12"/>
     <w:uiPriority w:val="73"/>
@@ -12050,7 +13500,7 @@
       </w:tcPr>
     </w:tblStylePr>
   </w:style>
-  <w:style w:type="table" w:styleId="158">
+  <w:style w:type="table" w:styleId="159">
     <w:name w:val="Colorful Grid Accent 1"/>
     <w:basedOn w:val="12"/>
     <w:uiPriority w:val="73"/>
@@ -12140,7 +13590,7 @@
       </w:tcPr>
     </w:tblStylePr>
   </w:style>
-  <w:style w:type="table" w:styleId="159">
+  <w:style w:type="table" w:styleId="160">
     <w:name w:val="Colorful Grid Accent 2"/>
     <w:basedOn w:val="12"/>
     <w:uiPriority w:val="73"/>
@@ -12230,7 +13680,7 @@
       </w:tcPr>
     </w:tblStylePr>
   </w:style>
-  <w:style w:type="table" w:styleId="160">
+  <w:style w:type="table" w:styleId="161">
     <w:name w:val="Colorful Grid Accent 3"/>
     <w:basedOn w:val="12"/>
     <w:uiPriority w:val="73"/>
@@ -12320,7 +13770,7 @@
       </w:tcPr>
     </w:tblStylePr>
   </w:style>
-  <w:style w:type="table" w:styleId="161">
+  <w:style w:type="table" w:styleId="162">
     <w:name w:val="Colorful Grid Accent 4"/>
     <w:basedOn w:val="12"/>
     <w:uiPriority w:val="73"/>
@@ -12410,7 +13860,7 @@
       </w:tcPr>
     </w:tblStylePr>
   </w:style>
-  <w:style w:type="table" w:styleId="162">
+  <w:style w:type="table" w:styleId="163">
     <w:name w:val="Colorful Grid Accent 5"/>
     <w:basedOn w:val="12"/>
     <w:uiPriority w:val="73"/>
@@ -12500,7 +13950,7 @@
       </w:tcPr>
     </w:tblStylePr>
   </w:style>
-  <w:style w:type="table" w:styleId="163">
+  <w:style w:type="table" w:styleId="164">
     <w:name w:val="Colorful Grid Accent 6"/>
     <w:basedOn w:val="12"/>
     <w:uiPriority w:val="73"/>

</xml_diff>